<commit_message>
refactor & fixed bugs
- add document
- add favicon
- fix paginate (admin)
- fix forgot password
- fix total todos (admin)
- fix cronjob delete token_exprire
</commit_message>
<xml_diff>
--- a/document/do_an.docx
+++ b/document/do_an.docx
@@ -16,12 +16,12 @@
           <wp:inline distB="114300" distT="114300" distL="114300" distR="114300">
             <wp:extent cx="2517930" cy="1807295"/>
             <wp:effectExtent b="0" l="0" r="0" t="0"/>
-            <wp:docPr id="20" name="image2.png"/>
+            <wp:docPr id="25" name="image4.png"/>
             <a:graphic>
               <a:graphicData uri="http://schemas.openxmlformats.org/drawingml/2006/picture">
                 <pic:pic>
                   <pic:nvPicPr>
-                    <pic:cNvPr id="0" name="image2.png"/>
+                    <pic:cNvPr id="0" name="image4.png"/>
                     <pic:cNvPicPr preferRelativeResize="0"/>
                   </pic:nvPicPr>
                   <pic:blipFill>
@@ -2151,7 +2151,7 @@
         <w:pStyle w:val="Heading1"/>
         <w:numPr>
           <w:ilvl w:val="0"/>
-          <w:numId w:val="1"/>
+          <w:numId w:val="12"/>
         </w:numPr>
         <w:spacing w:after="120" w:before="120" w:lineRule="auto"/>
         <w:ind w:left="360" w:hanging="360"/>
@@ -2180,7 +2180,6 @@
       <w:pPr>
         <w:ind w:firstLine="360"/>
         <w:rPr>
-          <w:rFonts w:ascii="Calibri" w:cs="Calibri" w:eastAsia="Calibri" w:hAnsi="Calibri"/>
           <w:color w:val="1b1b1b"/>
           <w:sz w:val="27"/>
           <w:szCs w:val="27"/>
@@ -2189,7 +2188,6 @@
       </w:pPr>
       <w:r>
         <w:rPr>
-          <w:rFonts w:ascii="Calibri" w:cs="Calibri" w:eastAsia="Calibri" w:hAnsi="Calibri"/>
           <w:color w:val="1b1b1b"/>
           <w:sz w:val="27"/>
           <w:szCs w:val="27"/>
@@ -2202,42 +2200,22 @@
     <w:p>
       <w:pPr>
         <w:ind w:firstLine="360"/>
-        <w:rPr>
-          <w:rFonts w:ascii="Calibri" w:cs="Calibri" w:eastAsia="Calibri" w:hAnsi="Calibri"/>
-        </w:rPr>
-      </w:pPr>
-      <w:r>
-        <w:rPr>
-          <w:rFonts w:ascii="Calibri" w:cs="Calibri" w:eastAsia="Calibri" w:hAnsi="Calibri"/>
-          <w:rtl w:val="0"/>
-        </w:rPr>
-        <w:t xml:space="preserve">Với sự gia tăng của sử dụng máy tính và truy cập Internet, hiện nay có rất người có nhu cầu quản lý công việc của mình số hoá.</w:t>
-      </w:r>
-    </w:p>
-    <w:p>
-      <w:pPr>
-        <w:rPr>
-          <w:rFonts w:ascii="Calibri" w:cs="Calibri" w:eastAsia="Calibri" w:hAnsi="Calibri"/>
-        </w:rPr>
-      </w:pPr>
-      <w:r>
-        <w:rPr>
-          <w:rFonts w:ascii="Calibri" w:cs="Calibri" w:eastAsia="Calibri" w:hAnsi="Calibri"/>
-          <w:rtl w:val="0"/>
-        </w:rPr>
-        <w:t xml:space="preserve">Việc quản lý doanh thu và nhân sự hiện tại gặp nhiều khó khăn, dễ gây ra sai sót.</w:t>
+        <w:rPr/>
+      </w:pPr>
+      <w:r>
+        <w:rPr>
+          <w:rtl w:val="0"/>
+        </w:rPr>
+        <w:t xml:space="preserve">Với số lượng công việc nhiều thì việc ghi chú là vô cùng cần thiết. Với sự gia tăng của sử dụng máy tính và truy cập Internet, hiện nay có rất người có nhu cầu quản lý công việc của mình số hoá.</w:t>
       </w:r>
     </w:p>
     <w:p>
       <w:pPr>
         <w:ind w:firstLine="360"/>
-        <w:rPr>
-          <w:rFonts w:ascii="Calibri" w:cs="Calibri" w:eastAsia="Calibri" w:hAnsi="Calibri"/>
-        </w:rPr>
-      </w:pPr>
-      <w:r>
-        <w:rPr>
-          <w:rFonts w:ascii="Calibri" w:cs="Calibri" w:eastAsia="Calibri" w:hAnsi="Calibri"/>
+        <w:rPr/>
+      </w:pPr>
+      <w:r>
+        <w:rPr>
           <w:rtl w:val="0"/>
         </w:rPr>
         <w:t xml:space="preserve">Vì những lý do trên Hệ thống To do app X. Hệ thống mới sẽ giúp shop hội nhập với xu thế hiện tại, giúp quản lí một cách trực quan, chính xác và dễ dàng.</w:t>
@@ -2245,13 +2223,10 @@
     </w:p>
     <w:p>
       <w:pPr>
-        <w:rPr>
-          <w:rFonts w:ascii="Calibri" w:cs="Calibri" w:eastAsia="Calibri" w:hAnsi="Calibri"/>
-        </w:rPr>
-      </w:pPr>
-      <w:r>
-        <w:rPr>
-          <w:rFonts w:ascii="Calibri" w:cs="Calibri" w:eastAsia="Calibri" w:hAnsi="Calibri"/>
+        <w:rPr/>
+      </w:pPr>
+      <w:r>
+        <w:rPr>
           <w:rtl w:val="0"/>
         </w:rPr>
         <w:t xml:space="preserve">Xin cảm ơn!</w:t>
@@ -2283,7 +2258,7 @@
         <w:pStyle w:val="Heading2"/>
         <w:numPr>
           <w:ilvl w:val="1"/>
-          <w:numId w:val="1"/>
+          <w:numId w:val="12"/>
         </w:numPr>
         <w:spacing w:after="120" w:before="120" w:lineRule="auto"/>
         <w:ind w:left="0" w:firstLine="0"/>
@@ -2318,7 +2293,7 @@
         <w:pStyle w:val="Heading2"/>
         <w:numPr>
           <w:ilvl w:val="1"/>
-          <w:numId w:val="1"/>
+          <w:numId w:val="12"/>
         </w:numPr>
         <w:spacing w:after="120" w:before="120" w:lineRule="auto"/>
         <w:ind w:left="0" w:firstLine="0"/>
@@ -2353,7 +2328,7 @@
         <w:pStyle w:val="Heading2"/>
         <w:numPr>
           <w:ilvl w:val="1"/>
-          <w:numId w:val="1"/>
+          <w:numId w:val="12"/>
         </w:numPr>
         <w:spacing w:after="120" w:before="120" w:lineRule="auto"/>
         <w:ind w:left="0" w:firstLine="0"/>
@@ -2388,7 +2363,7 @@
         <w:pStyle w:val="Heading2"/>
         <w:numPr>
           <w:ilvl w:val="1"/>
-          <w:numId w:val="1"/>
+          <w:numId w:val="12"/>
         </w:numPr>
         <w:spacing w:after="120" w:before="120" w:lineRule="auto"/>
         <w:ind w:left="0" w:firstLine="0"/>
@@ -2410,7 +2385,7 @@
       <w:pPr>
         <w:numPr>
           <w:ilvl w:val="0"/>
-          <w:numId w:val="8"/>
+          <w:numId w:val="6"/>
         </w:numPr>
         <w:spacing w:after="120" w:before="120" w:lineRule="auto"/>
         <w:ind w:left="720" w:hanging="360"/>
@@ -2427,7 +2402,7 @@
       <w:pPr>
         <w:numPr>
           <w:ilvl w:val="0"/>
-          <w:numId w:val="8"/>
+          <w:numId w:val="6"/>
         </w:numPr>
         <w:spacing w:after="120" w:before="120" w:lineRule="auto"/>
         <w:ind w:left="720" w:hanging="360"/>
@@ -2444,7 +2419,7 @@
       <w:pPr>
         <w:numPr>
           <w:ilvl w:val="0"/>
-          <w:numId w:val="8"/>
+          <w:numId w:val="6"/>
         </w:numPr>
         <w:spacing w:after="120" w:before="120" w:lineRule="auto"/>
         <w:ind w:left="720" w:hanging="360"/>
@@ -2461,7 +2436,7 @@
       <w:pPr>
         <w:numPr>
           <w:ilvl w:val="0"/>
-          <w:numId w:val="8"/>
+          <w:numId w:val="6"/>
         </w:numPr>
         <w:spacing w:after="120" w:before="120" w:lineRule="auto"/>
         <w:ind w:left="720" w:hanging="360"/>
@@ -2478,7 +2453,7 @@
       <w:pPr>
         <w:numPr>
           <w:ilvl w:val="0"/>
-          <w:numId w:val="8"/>
+          <w:numId w:val="6"/>
         </w:numPr>
         <w:spacing w:after="120" w:before="120" w:lineRule="auto"/>
         <w:ind w:left="720" w:hanging="360"/>
@@ -2495,7 +2470,7 @@
       <w:pPr>
         <w:numPr>
           <w:ilvl w:val="0"/>
-          <w:numId w:val="8"/>
+          <w:numId w:val="6"/>
         </w:numPr>
         <w:spacing w:after="120" w:before="120" w:lineRule="auto"/>
         <w:ind w:left="720" w:hanging="360"/>
@@ -2513,7 +2488,7 @@
         <w:pStyle w:val="Heading1"/>
         <w:numPr>
           <w:ilvl w:val="0"/>
-          <w:numId w:val="1"/>
+          <w:numId w:val="12"/>
         </w:numPr>
         <w:spacing w:after="120" w:before="120" w:lineRule="auto"/>
         <w:ind w:left="360" w:hanging="360"/>
@@ -2543,7 +2518,7 @@
         <w:pStyle w:val="Heading2"/>
         <w:numPr>
           <w:ilvl w:val="1"/>
-          <w:numId w:val="1"/>
+          <w:numId w:val="12"/>
         </w:numPr>
         <w:spacing w:after="120" w:before="120" w:lineRule="auto"/>
         <w:ind w:left="0" w:firstLine="0"/>
@@ -2614,7 +2589,7 @@
         <w:pStyle w:val="Heading2"/>
         <w:numPr>
           <w:ilvl w:val="1"/>
-          <w:numId w:val="1"/>
+          <w:numId w:val="12"/>
         </w:numPr>
         <w:spacing w:after="120" w:before="120" w:lineRule="auto"/>
         <w:ind w:left="0" w:firstLine="0"/>
@@ -2637,7 +2612,7 @@
         <w:pStyle w:val="Heading3"/>
         <w:numPr>
           <w:ilvl w:val="2"/>
-          <w:numId w:val="14"/>
+          <w:numId w:val="11"/>
         </w:numPr>
         <w:spacing w:after="120" w:before="120" w:lineRule="auto"/>
         <w:ind w:left="1224" w:hanging="504.00000000000006"/>
@@ -2698,7 +2673,7 @@
       <w:pPr>
         <w:numPr>
           <w:ilvl w:val="0"/>
-          <w:numId w:val="2"/>
+          <w:numId w:val="13"/>
         </w:numPr>
         <w:spacing w:after="120" w:before="120" w:lineRule="auto"/>
         <w:ind w:left="1584" w:hanging="360"/>
@@ -2718,7 +2693,7 @@
       <w:pPr>
         <w:numPr>
           <w:ilvl w:val="1"/>
-          <w:numId w:val="2"/>
+          <w:numId w:val="13"/>
         </w:numPr>
         <w:spacing w:after="120" w:before="120" w:lineRule="auto"/>
         <w:ind w:left="2304" w:hanging="360"/>
@@ -2735,7 +2710,7 @@
       <w:pPr>
         <w:numPr>
           <w:ilvl w:val="1"/>
-          <w:numId w:val="2"/>
+          <w:numId w:val="13"/>
         </w:numPr>
         <w:spacing w:after="120" w:before="120" w:lineRule="auto"/>
         <w:ind w:left="2304" w:hanging="360"/>
@@ -2751,8 +2726,28 @@
     <w:p>
       <w:pPr>
         <w:numPr>
+          <w:ilvl w:val="0"/>
+          <w:numId w:val="13"/>
+        </w:numPr>
+        <w:spacing w:after="120" w:before="120" w:lineRule="auto"/>
+        <w:ind w:left="1584" w:hanging="360"/>
+        <w:rPr>
+          <w:b w:val="1"/>
+        </w:rPr>
+      </w:pPr>
+      <w:r>
+        <w:rPr>
+          <w:b w:val="1"/>
+          <w:rtl w:val="0"/>
+        </w:rPr>
+        <w:t xml:space="preserve">Khách hàng có tài khoản:</w:t>
+      </w:r>
+    </w:p>
+    <w:p>
+      <w:pPr>
+        <w:numPr>
           <w:ilvl w:val="1"/>
-          <w:numId w:val="2"/>
+          <w:numId w:val="13"/>
         </w:numPr>
         <w:spacing w:after="120" w:before="120" w:lineRule="auto"/>
         <w:ind w:left="2304" w:hanging="360"/>
@@ -2762,171 +2757,139 @@
         <w:rPr>
           <w:rtl w:val="0"/>
         </w:rPr>
+        <w:t xml:space="preserve">Đăng ký.</w:t>
+      </w:r>
+    </w:p>
+    <w:p>
+      <w:pPr>
+        <w:numPr>
+          <w:ilvl w:val="1"/>
+          <w:numId w:val="13"/>
+        </w:numPr>
+        <w:spacing w:after="120" w:before="120" w:lineRule="auto"/>
+        <w:ind w:left="2304" w:hanging="360"/>
+        <w:rPr/>
+      </w:pPr>
+      <w:r>
+        <w:rPr>
+          <w:rtl w:val="0"/>
+        </w:rPr>
+        <w:t xml:space="preserve">Đăng nhập.</w:t>
+      </w:r>
+    </w:p>
+    <w:p>
+      <w:pPr>
+        <w:numPr>
+          <w:ilvl w:val="1"/>
+          <w:numId w:val="13"/>
+        </w:numPr>
+        <w:spacing w:after="120" w:before="120" w:lineRule="auto"/>
+        <w:ind w:left="2304" w:hanging="360"/>
+        <w:rPr/>
+      </w:pPr>
+      <w:r>
+        <w:rPr>
+          <w:rtl w:val="0"/>
+        </w:rPr>
+        <w:t xml:space="preserve">Xem to do</w:t>
+      </w:r>
+    </w:p>
+    <w:p>
+      <w:pPr>
+        <w:numPr>
+          <w:ilvl w:val="1"/>
+          <w:numId w:val="13"/>
+        </w:numPr>
+        <w:spacing w:after="120" w:before="120" w:lineRule="auto"/>
+        <w:ind w:left="2304" w:hanging="360"/>
+        <w:rPr/>
+      </w:pPr>
+      <w:r>
+        <w:rPr>
+          <w:rtl w:val="0"/>
+        </w:rPr>
+        <w:t xml:space="preserve">Tìm kiếm.</w:t>
+      </w:r>
+    </w:p>
+    <w:p>
+      <w:pPr>
+        <w:numPr>
+          <w:ilvl w:val="1"/>
+          <w:numId w:val="13"/>
+        </w:numPr>
+        <w:spacing w:after="120" w:before="120" w:lineRule="auto"/>
+        <w:ind w:left="2304" w:hanging="360"/>
+        <w:rPr>
+          <w:u w:val="none"/>
+        </w:rPr>
+      </w:pPr>
+      <w:r>
+        <w:rPr>
+          <w:rtl w:val="0"/>
+        </w:rPr>
+        <w:t xml:space="preserve">Đặt lại mật khẩu.</w:t>
+      </w:r>
+      <w:r>
+        <w:rPr>
+          <w:rtl w:val="0"/>
+        </w:rPr>
+      </w:r>
+    </w:p>
+    <w:p>
+      <w:pPr>
+        <w:numPr>
+          <w:ilvl w:val="1"/>
+          <w:numId w:val="13"/>
+        </w:numPr>
+        <w:spacing w:after="120" w:before="120" w:lineRule="auto"/>
+        <w:ind w:left="2304" w:hanging="360"/>
+        <w:rPr/>
+      </w:pPr>
+      <w:r>
+        <w:rPr>
+          <w:rtl w:val="0"/>
+        </w:rPr>
         <w:t xml:space="preserve">Donate.</w:t>
+      </w:r>
+    </w:p>
+    <w:p>
+      <w:pPr>
+        <w:spacing w:after="120" w:before="120" w:lineRule="auto"/>
+        <w:rPr/>
+      </w:pPr>
+      <w:r>
+        <w:rPr>
+          <w:rtl w:val="0"/>
+        </w:rPr>
+      </w:r>
+    </w:p>
+    <w:p>
+      <w:pPr>
+        <w:spacing w:after="120" w:before="120" w:lineRule="auto"/>
+        <w:rPr/>
+      </w:pPr>
+      <w:r>
+        <w:rPr>
+          <w:rtl w:val="0"/>
+        </w:rPr>
+      </w:r>
+    </w:p>
+    <w:p>
+      <w:pPr>
+        <w:spacing w:after="120" w:before="120" w:lineRule="auto"/>
+        <w:rPr/>
+      </w:pPr>
+      <w:r>
+        <w:rPr>
+          <w:rtl w:val="0"/>
+        </w:rPr>
       </w:r>
     </w:p>
     <w:p>
       <w:pPr>
         <w:numPr>
           <w:ilvl w:val="0"/>
-          <w:numId w:val="2"/>
-        </w:numPr>
-        <w:spacing w:after="120" w:before="120" w:lineRule="auto"/>
-        <w:ind w:left="1584" w:hanging="360"/>
-        <w:rPr>
-          <w:b w:val="1"/>
-        </w:rPr>
-      </w:pPr>
-      <w:r>
-        <w:rPr>
-          <w:b w:val="1"/>
-          <w:rtl w:val="0"/>
-        </w:rPr>
-        <w:t xml:space="preserve">Khách hàng có tài khoản:</w:t>
-      </w:r>
-    </w:p>
-    <w:p>
-      <w:pPr>
-        <w:numPr>
-          <w:ilvl w:val="1"/>
-          <w:numId w:val="2"/>
-        </w:numPr>
-        <w:spacing w:after="120" w:before="120" w:lineRule="auto"/>
-        <w:ind w:left="2304" w:hanging="360"/>
-        <w:rPr/>
-      </w:pPr>
-      <w:r>
-        <w:rPr>
-          <w:rtl w:val="0"/>
-        </w:rPr>
-        <w:t xml:space="preserve">Đăng ký.</w:t>
-      </w:r>
-    </w:p>
-    <w:p>
-      <w:pPr>
-        <w:numPr>
-          <w:ilvl w:val="1"/>
-          <w:numId w:val="2"/>
-        </w:numPr>
-        <w:spacing w:after="120" w:before="120" w:lineRule="auto"/>
-        <w:ind w:left="2304" w:hanging="360"/>
-        <w:rPr/>
-      </w:pPr>
-      <w:r>
-        <w:rPr>
-          <w:rtl w:val="0"/>
-        </w:rPr>
-        <w:t xml:space="preserve">Đăng nhập.</w:t>
-      </w:r>
-    </w:p>
-    <w:p>
-      <w:pPr>
-        <w:numPr>
-          <w:ilvl w:val="1"/>
-          <w:numId w:val="2"/>
-        </w:numPr>
-        <w:spacing w:after="120" w:before="120" w:lineRule="auto"/>
-        <w:ind w:left="2304" w:hanging="360"/>
-        <w:rPr/>
-      </w:pPr>
-      <w:r>
-        <w:rPr>
-          <w:rtl w:val="0"/>
-        </w:rPr>
-        <w:t xml:space="preserve">Xem to do</w:t>
-      </w:r>
-    </w:p>
-    <w:p>
-      <w:pPr>
-        <w:numPr>
-          <w:ilvl w:val="1"/>
-          <w:numId w:val="2"/>
-        </w:numPr>
-        <w:spacing w:after="120" w:before="120" w:lineRule="auto"/>
-        <w:ind w:left="2304" w:hanging="360"/>
-        <w:rPr/>
-      </w:pPr>
-      <w:r>
-        <w:rPr>
-          <w:rtl w:val="0"/>
-        </w:rPr>
-        <w:t xml:space="preserve">Tìm kiếm.</w:t>
-      </w:r>
-    </w:p>
-    <w:p>
-      <w:pPr>
-        <w:numPr>
-          <w:ilvl w:val="1"/>
-          <w:numId w:val="2"/>
-        </w:numPr>
-        <w:spacing w:after="120" w:before="120" w:lineRule="auto"/>
-        <w:ind w:left="2304" w:hanging="360"/>
-        <w:rPr>
-          <w:u w:val="none"/>
-        </w:rPr>
-      </w:pPr>
-      <w:r>
-        <w:rPr>
-          <w:rtl w:val="0"/>
-        </w:rPr>
-        <w:t xml:space="preserve">Đặt lại mật khẩu.</w:t>
-      </w:r>
-    </w:p>
-    <w:p>
-      <w:pPr>
-        <w:numPr>
-          <w:ilvl w:val="1"/>
-          <w:numId w:val="2"/>
-        </w:numPr>
-        <w:spacing w:after="120" w:before="120" w:lineRule="auto"/>
-        <w:ind w:left="2304" w:hanging="360"/>
-        <w:rPr/>
-      </w:pPr>
-      <w:r>
-        <w:rPr>
-          <w:rtl w:val="0"/>
-        </w:rPr>
-        <w:t xml:space="preserve">Donate.</w:t>
-      </w:r>
-    </w:p>
-    <w:p>
-      <w:pPr>
-        <w:spacing w:after="120" w:before="120" w:lineRule="auto"/>
-        <w:rPr/>
-      </w:pPr>
-      <w:r>
-        <w:rPr>
-          <w:rtl w:val="0"/>
-        </w:rPr>
-      </w:r>
-    </w:p>
-    <w:p>
-      <w:pPr>
-        <w:spacing w:after="120" w:before="120" w:lineRule="auto"/>
-        <w:rPr/>
-      </w:pPr>
-      <w:r>
-        <w:rPr>
-          <w:rtl w:val="0"/>
-        </w:rPr>
-      </w:r>
-    </w:p>
-    <w:p>
-      <w:pPr>
-        <w:spacing w:after="120" w:before="120" w:lineRule="auto"/>
-        <w:rPr/>
-      </w:pPr>
-      <w:r>
-        <w:rPr>
-          <w:rtl w:val="0"/>
-        </w:rPr>
-      </w:r>
-    </w:p>
-    <w:p>
-      <w:pPr>
-        <w:numPr>
-          <w:ilvl w:val="0"/>
-          <w:numId w:val="2"/>
+          <w:numId w:val="13"/>
         </w:numPr>
         <w:spacing w:after="120" w:before="120" w:lineRule="auto"/>
         <w:ind w:left="1584" w:hanging="360"/>
@@ -2950,7 +2913,7 @@
         <w:widowControl w:val="1"/>
         <w:numPr>
           <w:ilvl w:val="1"/>
-          <w:numId w:val="2"/>
+          <w:numId w:val="13"/>
         </w:numPr>
         <w:pBdr>
           <w:top w:space="0" w:sz="0" w:val="nil"/>
@@ -2982,6 +2945,11 @@
         </w:rPr>
         <w:t xml:space="preserve">Đăng nhập, đăng xuất.</w:t>
       </w:r>
+      <w:r>
+        <w:rPr>
+          <w:rtl w:val="0"/>
+        </w:rPr>
+      </w:r>
     </w:p>
     <w:p>
       <w:pPr>
@@ -2991,7 +2959,7 @@
         <w:widowControl w:val="1"/>
         <w:numPr>
           <w:ilvl w:val="1"/>
-          <w:numId w:val="2"/>
+          <w:numId w:val="13"/>
         </w:numPr>
         <w:pBdr>
           <w:top w:space="0" w:sz="0" w:val="nil"/>
@@ -3023,6 +2991,11 @@
         </w:rPr>
         <w:t xml:space="preserve">Tìm kiếm.</w:t>
       </w:r>
+      <w:r>
+        <w:rPr>
+          <w:rtl w:val="0"/>
+        </w:rPr>
+      </w:r>
     </w:p>
     <w:p>
       <w:pPr>
@@ -3032,7 +3005,7 @@
         <w:widowControl w:val="1"/>
         <w:numPr>
           <w:ilvl w:val="1"/>
-          <w:numId w:val="2"/>
+          <w:numId w:val="13"/>
         </w:numPr>
         <w:pBdr>
           <w:top w:space="0" w:sz="0" w:val="nil"/>
@@ -3064,6 +3037,11 @@
         </w:rPr>
         <w:t xml:space="preserve">Đặt lại mật khẩu.</w:t>
       </w:r>
+      <w:r>
+        <w:rPr>
+          <w:rtl w:val="0"/>
+        </w:rPr>
+      </w:r>
     </w:p>
     <w:p>
       <w:pPr>
@@ -3073,7 +3051,7 @@
         <w:widowControl w:val="1"/>
         <w:numPr>
           <w:ilvl w:val="1"/>
-          <w:numId w:val="2"/>
+          <w:numId w:val="13"/>
         </w:numPr>
         <w:pBdr>
           <w:top w:space="0" w:sz="0" w:val="nil"/>
@@ -3128,6 +3106,11 @@
         </w:rPr>
         <w:t xml:space="preserve"> khách hàng (xem, thêm, sửa, xóa).</w:t>
       </w:r>
+      <w:r>
+        <w:rPr>
+          <w:rtl w:val="0"/>
+        </w:rPr>
+      </w:r>
     </w:p>
     <w:p>
       <w:pPr>
@@ -3224,7 +3207,7 @@
         <w:pStyle w:val="Heading3"/>
         <w:numPr>
           <w:ilvl w:val="2"/>
-          <w:numId w:val="14"/>
+          <w:numId w:val="11"/>
         </w:numPr>
         <w:spacing w:after="120" w:before="120" w:lineRule="auto"/>
         <w:ind w:left="1224" w:hanging="504.00000000000006"/>
@@ -3272,7 +3255,7 @@
       <w:pPr>
         <w:numPr>
           <w:ilvl w:val="0"/>
-          <w:numId w:val="4"/>
+          <w:numId w:val="1"/>
         </w:numPr>
         <w:pBdr>
           <w:top w:space="0" w:sz="0" w:val="nil"/>
@@ -3493,7 +3476,7 @@
             <w:pPr>
               <w:numPr>
                 <w:ilvl w:val="0"/>
-                <w:numId w:val="4"/>
+                <w:numId w:val="1"/>
               </w:numPr>
               <w:pBdr>
                 <w:top w:space="0" w:sz="0" w:val="nil"/>
@@ -3523,7 +3506,7 @@
             <w:pPr>
               <w:numPr>
                 <w:ilvl w:val="0"/>
-                <w:numId w:val="4"/>
+                <w:numId w:val="1"/>
               </w:numPr>
               <w:pBdr>
                 <w:top w:space="0" w:sz="0" w:val="nil"/>
@@ -3639,7 +3622,6 @@
             <w:pPr>
               <w:keepNext w:val="0"/>
               <w:keepLines w:val="0"/>
-              <w:pageBreakBefore w:val="0"/>
               <w:widowControl w:val="1"/>
               <w:numPr>
                 <w:ilvl w:val="1"/>
@@ -3692,7 +3674,6 @@
             <w:pPr>
               <w:keepNext w:val="0"/>
               <w:keepLines w:val="0"/>
-              <w:pageBreakBefore w:val="0"/>
               <w:widowControl w:val="1"/>
               <w:numPr>
                 <w:ilvl w:val="1"/>
@@ -4019,20 +4000,29 @@
                 <w:color w:val="000000"/>
                 <w:rtl w:val="0"/>
               </w:rPr>
-              <w:t xml:space="preserve">Kiểm tra thông tin hợp lệ bằng jquery-validate</w:t>
-            </w:r>
-            <w:r>
-              <w:rPr>
-                <w:rtl w:val="0"/>
-              </w:rPr>
-            </w:r>
-          </w:p>
-          <w:p>
-            <w:pPr>
-              <w:numPr>
-                <w:ilvl w:val="0"/>
-                <w:numId w:val="18"/>
-              </w:numPr>
+              <w:t xml:space="preserve">Kiểm tra thông tin hợp lệ bằng </w:t>
+            </w:r>
+            <w:r>
+              <w:rPr>
+                <w:rtl w:val="0"/>
+              </w:rPr>
+              <w:t xml:space="preserve">javascript</w:t>
+            </w:r>
+            <w:r>
+              <w:rPr>
+                <w:color w:val="000000"/>
+                <w:rtl w:val="0"/>
+              </w:rPr>
+              <w:t xml:space="preserve">-validate</w:t>
+            </w:r>
+            <w:r>
+              <w:rPr>
+                <w:rtl w:val="0"/>
+              </w:rPr>
+            </w:r>
+          </w:p>
+          <w:p>
+            <w:pPr>
               <w:pBdr>
                 <w:top w:space="0" w:sz="0" w:val="nil"/>
                 <w:left w:space="0" w:sz="0" w:val="nil"/>
@@ -4041,16 +4031,9 @@
                 <w:between w:space="0" w:sz="0" w:val="nil"/>
               </w:pBdr>
               <w:spacing w:after="120" w:lineRule="auto"/>
-              <w:ind w:left="342" w:hanging="360"/>
+              <w:ind w:left="0" w:firstLine="0"/>
               <w:rPr/>
             </w:pPr>
-            <w:r>
-              <w:rPr>
-                <w:color w:val="000000"/>
-                <w:rtl w:val="0"/>
-              </w:rPr>
-              <w:t xml:space="preserve">Hiện thị form đăng nhập bằng modal bootstrap.</w:t>
-            </w:r>
             <w:r>
               <w:rPr>
                 <w:rtl w:val="0"/>
@@ -4130,7 +4113,7 @@
       <w:pPr>
         <w:numPr>
           <w:ilvl w:val="0"/>
-          <w:numId w:val="4"/>
+          <w:numId w:val="1"/>
         </w:numPr>
         <w:pBdr>
           <w:top w:space="0" w:sz="0" w:val="nil"/>
@@ -4351,7 +4334,7 @@
             <w:pPr>
               <w:numPr>
                 <w:ilvl w:val="0"/>
-                <w:numId w:val="4"/>
+                <w:numId w:val="1"/>
               </w:numPr>
               <w:pBdr>
                 <w:top w:space="0" w:sz="0" w:val="nil"/>
@@ -4377,6 +4360,129 @@
               </w:rPr>
             </w:r>
           </w:p>
+          <w:p>
+            <w:pPr>
+              <w:numPr>
+                <w:ilvl w:val="0"/>
+                <w:numId w:val="1"/>
+              </w:numPr>
+              <w:pBdr>
+                <w:top w:space="0" w:sz="0" w:val="nil"/>
+                <w:left w:space="0" w:sz="0" w:val="nil"/>
+                <w:bottom w:space="0" w:sz="0" w:val="nil"/>
+                <w:right w:space="0" w:sz="0" w:val="nil"/>
+                <w:between w:space="0" w:sz="0" w:val="nil"/>
+              </w:pBdr>
+              <w:spacing w:before="120" w:lineRule="auto"/>
+              <w:ind w:left="342" w:hanging="360"/>
+              <w:rPr/>
+            </w:pPr>
+            <w:r>
+              <w:rPr>
+                <w:color w:val="000000"/>
+                <w:rtl w:val="0"/>
+              </w:rPr>
+              <w:t xml:space="preserve">Email.</w:t>
+            </w:r>
+            <w:r>
+              <w:rPr>
+                <w:rtl w:val="0"/>
+              </w:rPr>
+            </w:r>
+          </w:p>
+          <w:p>
+            <w:pPr>
+              <w:numPr>
+                <w:ilvl w:val="0"/>
+                <w:numId w:val="1"/>
+              </w:numPr>
+              <w:pBdr>
+                <w:top w:space="0" w:sz="0" w:val="nil"/>
+                <w:left w:space="0" w:sz="0" w:val="nil"/>
+                <w:bottom w:space="0" w:sz="0" w:val="nil"/>
+                <w:right w:space="0" w:sz="0" w:val="nil"/>
+                <w:between w:space="0" w:sz="0" w:val="nil"/>
+              </w:pBdr>
+              <w:spacing w:after="120" w:lineRule="auto"/>
+              <w:ind w:left="342" w:hanging="360"/>
+              <w:rPr/>
+            </w:pPr>
+            <w:r>
+              <w:rPr>
+                <w:color w:val="000000"/>
+                <w:rtl w:val="0"/>
+              </w:rPr>
+              <w:t xml:space="preserve">Mật khẩu.</w:t>
+            </w:r>
+            <w:r>
+              <w:rPr>
+                <w:rtl w:val="0"/>
+              </w:rPr>
+            </w:r>
+          </w:p>
+          <w:p>
+            <w:pPr>
+              <w:numPr>
+                <w:ilvl w:val="0"/>
+                <w:numId w:val="1"/>
+              </w:numPr>
+              <w:pBdr>
+                <w:top w:space="0" w:sz="0" w:val="nil"/>
+                <w:left w:space="0" w:sz="0" w:val="nil"/>
+                <w:bottom w:space="0" w:sz="0" w:val="nil"/>
+                <w:right w:space="0" w:sz="0" w:val="nil"/>
+                <w:between w:space="0" w:sz="0" w:val="nil"/>
+              </w:pBdr>
+              <w:spacing w:after="120" w:lineRule="auto"/>
+              <w:ind w:left="342" w:hanging="360"/>
+              <w:rPr/>
+            </w:pPr>
+            <w:r>
+              <w:rPr>
+                <w:color w:val="000000"/>
+                <w:rtl w:val="0"/>
+              </w:rPr>
+              <w:t xml:space="preserve">Nhập lại mật khẩu.</w:t>
+            </w:r>
+            <w:r>
+              <w:rPr>
+                <w:rtl w:val="0"/>
+              </w:rPr>
+            </w:r>
+          </w:p>
+        </w:tc>
+      </w:tr>
+      <w:tr>
+        <w:trPr>
+          <w:cantSplit w:val="0"/>
+          <w:tblHeader w:val="0"/>
+        </w:trPr>
+        <w:tc>
+          <w:tcPr>
+            <w:shd w:fill="auto" w:val="clear"/>
+          </w:tcPr>
+          <w:p>
+            <w:pPr>
+              <w:spacing w:after="120" w:before="120" w:lineRule="auto"/>
+              <w:rPr>
+                <w:b w:val="1"/>
+                <w:i w:val="1"/>
+              </w:rPr>
+            </w:pPr>
+            <w:r>
+              <w:rPr>
+                <w:b w:val="1"/>
+                <w:i w:val="1"/>
+                <w:rtl w:val="0"/>
+              </w:rPr>
+              <w:t xml:space="preserve">Trình tự xử lý</w:t>
+            </w:r>
+          </w:p>
+        </w:tc>
+        <w:tc>
+          <w:tcPr>
+            <w:shd w:fill="auto" w:val="clear"/>
+          </w:tcPr>
           <w:p>
             <w:pPr>
               <w:numPr>
@@ -4391,20 +4497,17 @@
                 <w:between w:space="0" w:sz="0" w:val="nil"/>
               </w:pBdr>
               <w:spacing w:before="120" w:lineRule="auto"/>
-              <w:ind w:left="342" w:hanging="360"/>
-              <w:rPr/>
-            </w:pPr>
-            <w:r>
+              <w:ind w:left="720" w:hanging="360"/>
               <w:rPr>
                 <w:color w:val="000000"/>
-                <w:rtl w:val="0"/>
-              </w:rPr>
-              <w:t xml:space="preserve">Email.</w:t>
-            </w:r>
-            <w:r>
-              <w:rPr>
-                <w:rtl w:val="0"/>
-              </w:rPr>
+              </w:rPr>
+            </w:pPr>
+            <w:r>
+              <w:rPr>
+                <w:color w:val="000000"/>
+                <w:rtl w:val="0"/>
+              </w:rPr>
+              <w:t xml:space="preserve">Hiện thị form đăng ký.</w:t>
             </w:r>
           </w:p>
           <w:p>
@@ -4420,126 +4523,6 @@
                 <w:right w:space="0" w:sz="0" w:val="nil"/>
                 <w:between w:space="0" w:sz="0" w:val="nil"/>
               </w:pBdr>
-              <w:spacing w:after="120" w:lineRule="auto"/>
-              <w:ind w:left="342" w:hanging="360"/>
-              <w:rPr/>
-            </w:pPr>
-            <w:r>
-              <w:rPr>
-                <w:color w:val="000000"/>
-                <w:rtl w:val="0"/>
-              </w:rPr>
-              <w:t xml:space="preserve">Mật khẩu.</w:t>
-            </w:r>
-            <w:r>
-              <w:rPr>
-                <w:rtl w:val="0"/>
-              </w:rPr>
-            </w:r>
-          </w:p>
-          <w:p>
-            <w:pPr>
-              <w:numPr>
-                <w:ilvl w:val="0"/>
-                <w:numId w:val="4"/>
-              </w:numPr>
-              <w:pBdr>
-                <w:top w:space="0" w:sz="0" w:val="nil"/>
-                <w:left w:space="0" w:sz="0" w:val="nil"/>
-                <w:bottom w:space="0" w:sz="0" w:val="nil"/>
-                <w:right w:space="0" w:sz="0" w:val="nil"/>
-                <w:between w:space="0" w:sz="0" w:val="nil"/>
-              </w:pBdr>
-              <w:spacing w:after="120" w:lineRule="auto"/>
-              <w:ind w:left="342" w:hanging="360"/>
-              <w:rPr/>
-            </w:pPr>
-            <w:r>
-              <w:rPr>
-                <w:color w:val="000000"/>
-                <w:rtl w:val="0"/>
-              </w:rPr>
-              <w:t xml:space="preserve">Nhập lại mật khẩu.</w:t>
-            </w:r>
-            <w:r>
-              <w:rPr>
-                <w:rtl w:val="0"/>
-              </w:rPr>
-            </w:r>
-          </w:p>
-        </w:tc>
-      </w:tr>
-      <w:tr>
-        <w:trPr>
-          <w:cantSplit w:val="0"/>
-          <w:tblHeader w:val="0"/>
-        </w:trPr>
-        <w:tc>
-          <w:tcPr>
-            <w:shd w:fill="auto" w:val="clear"/>
-          </w:tcPr>
-          <w:p>
-            <w:pPr>
-              <w:spacing w:after="120" w:before="120" w:lineRule="auto"/>
-              <w:rPr>
-                <w:b w:val="1"/>
-                <w:i w:val="1"/>
-              </w:rPr>
-            </w:pPr>
-            <w:r>
-              <w:rPr>
-                <w:b w:val="1"/>
-                <w:i w:val="1"/>
-                <w:rtl w:val="0"/>
-              </w:rPr>
-              <w:t xml:space="preserve">Trình tự xử lý</w:t>
-            </w:r>
-          </w:p>
-        </w:tc>
-        <w:tc>
-          <w:tcPr>
-            <w:shd w:fill="auto" w:val="clear"/>
-          </w:tcPr>
-          <w:p>
-            <w:pPr>
-              <w:numPr>
-                <w:ilvl w:val="0"/>
-                <w:numId w:val="7"/>
-              </w:numPr>
-              <w:pBdr>
-                <w:top w:space="0" w:sz="0" w:val="nil"/>
-                <w:left w:space="0" w:sz="0" w:val="nil"/>
-                <w:bottom w:space="0" w:sz="0" w:val="nil"/>
-                <w:right w:space="0" w:sz="0" w:val="nil"/>
-                <w:between w:space="0" w:sz="0" w:val="nil"/>
-              </w:pBdr>
-              <w:spacing w:before="120" w:lineRule="auto"/>
-              <w:ind w:left="720" w:hanging="360"/>
-              <w:rPr>
-                <w:color w:val="000000"/>
-              </w:rPr>
-            </w:pPr>
-            <w:r>
-              <w:rPr>
-                <w:color w:val="000000"/>
-                <w:rtl w:val="0"/>
-              </w:rPr>
-              <w:t xml:space="preserve">Hiện thị form đăng ký.</w:t>
-            </w:r>
-          </w:p>
-          <w:p>
-            <w:pPr>
-              <w:numPr>
-                <w:ilvl w:val="0"/>
-                <w:numId w:val="7"/>
-              </w:numPr>
-              <w:pBdr>
-                <w:top w:space="0" w:sz="0" w:val="nil"/>
-                <w:left w:space="0" w:sz="0" w:val="nil"/>
-                <w:bottom w:space="0" w:sz="0" w:val="nil"/>
-                <w:right w:space="0" w:sz="0" w:val="nil"/>
-                <w:between w:space="0" w:sz="0" w:val="nil"/>
-              </w:pBdr>
               <w:ind w:left="720" w:hanging="360"/>
               <w:rPr>
                 <w:color w:val="000000"/>
@@ -4557,11 +4540,10 @@
             <w:pPr>
               <w:keepNext w:val="0"/>
               <w:keepLines w:val="0"/>
-              <w:pageBreakBefore w:val="0"/>
               <w:widowControl w:val="1"/>
               <w:numPr>
                 <w:ilvl w:val="1"/>
-                <w:numId w:val="7"/>
+                <w:numId w:val="4"/>
               </w:numPr>
               <w:pBdr>
                 <w:top w:space="0" w:sz="0" w:val="nil"/>
@@ -4610,11 +4592,10 @@
             <w:pPr>
               <w:keepNext w:val="0"/>
               <w:keepLines w:val="0"/>
-              <w:pageBreakBefore w:val="0"/>
               <w:widowControl w:val="1"/>
               <w:numPr>
                 <w:ilvl w:val="1"/>
-                <w:numId w:val="7"/>
+                <w:numId w:val="4"/>
               </w:numPr>
               <w:pBdr>
                 <w:top w:space="0" w:sz="0" w:val="nil"/>
@@ -4663,7 +4644,7 @@
             <w:pPr>
               <w:numPr>
                 <w:ilvl w:val="0"/>
-                <w:numId w:val="7"/>
+                <w:numId w:val="4"/>
               </w:numPr>
               <w:pBdr>
                 <w:top w:space="0" w:sz="0" w:val="nil"/>
@@ -4689,11 +4670,10 @@
             <w:pPr>
               <w:keepNext w:val="0"/>
               <w:keepLines w:val="0"/>
-              <w:pageBreakBefore w:val="0"/>
               <w:widowControl w:val="1"/>
               <w:numPr>
                 <w:ilvl w:val="1"/>
-                <w:numId w:val="7"/>
+                <w:numId w:val="4"/>
               </w:numPr>
               <w:pBdr>
                 <w:top w:space="0" w:sz="0" w:val="nil"/>
@@ -4742,11 +4722,10 @@
             <w:pPr>
               <w:keepNext w:val="0"/>
               <w:keepLines w:val="0"/>
-              <w:pageBreakBefore w:val="0"/>
               <w:widowControl w:val="1"/>
               <w:numPr>
                 <w:ilvl w:val="1"/>
-                <w:numId w:val="7"/>
+                <w:numId w:val="4"/>
               </w:numPr>
               <w:pBdr>
                 <w:top w:space="0" w:sz="0" w:val="nil"/>
@@ -4817,7 +4796,7 @@
             <w:pPr>
               <w:numPr>
                 <w:ilvl w:val="0"/>
-                <w:numId w:val="7"/>
+                <w:numId w:val="4"/>
               </w:numPr>
               <w:pBdr>
                 <w:top w:space="0" w:sz="0" w:val="nil"/>
@@ -4843,7 +4822,7 @@
             <w:pPr>
               <w:numPr>
                 <w:ilvl w:val="0"/>
-                <w:numId w:val="7"/>
+                <w:numId w:val="4"/>
               </w:numPr>
               <w:pBdr>
                 <w:top w:space="0" w:sz="0" w:val="nil"/>
@@ -4869,7 +4848,7 @@
             <w:pPr>
               <w:numPr>
                 <w:ilvl w:val="0"/>
-                <w:numId w:val="7"/>
+                <w:numId w:val="4"/>
               </w:numPr>
               <w:pBdr>
                 <w:top w:space="0" w:sz="0" w:val="nil"/>
@@ -5047,7 +5026,7 @@
       <w:pPr>
         <w:numPr>
           <w:ilvl w:val="0"/>
-          <w:numId w:val="4"/>
+          <w:numId w:val="1"/>
         </w:numPr>
         <w:pBdr>
           <w:top w:space="0" w:sz="0" w:val="nil"/>
@@ -5320,7 +5299,6 @@
             <w:pPr>
               <w:keepNext w:val="0"/>
               <w:keepLines w:val="0"/>
-              <w:pageBreakBefore w:val="0"/>
               <w:widowControl w:val="1"/>
               <w:numPr>
                 <w:ilvl w:val="0"/>
@@ -5373,7 +5351,6 @@
             <w:pPr>
               <w:keepNext w:val="0"/>
               <w:keepLines w:val="0"/>
-              <w:pageBreakBefore w:val="0"/>
               <w:widowControl w:val="1"/>
               <w:numPr>
                 <w:ilvl w:val="0"/>
@@ -5426,7 +5403,6 @@
             <w:pPr>
               <w:keepNext w:val="0"/>
               <w:keepLines w:val="0"/>
-              <w:pageBreakBefore w:val="0"/>
               <w:widowControl w:val="1"/>
               <w:numPr>
                 <w:ilvl w:val="0"/>
@@ -5637,7 +5613,7 @@
         <w:widowControl w:val="1"/>
         <w:numPr>
           <w:ilvl w:val="0"/>
-          <w:numId w:val="10"/>
+          <w:numId w:val="5"/>
         </w:numPr>
         <w:pBdr>
           <w:top w:space="0" w:sz="0" w:val="nil"/>
@@ -5878,7 +5854,7 @@
             <w:pPr>
               <w:numPr>
                 <w:ilvl w:val="0"/>
-                <w:numId w:val="4"/>
+                <w:numId w:val="1"/>
               </w:numPr>
               <w:spacing w:after="120" w:lineRule="auto"/>
               <w:ind w:left="342" w:hanging="360"/>
@@ -5928,7 +5904,7 @@
             <w:pPr>
               <w:numPr>
                 <w:ilvl w:val="0"/>
-                <w:numId w:val="9"/>
+                <w:numId w:val="8"/>
               </w:numPr>
               <w:ind w:left="720" w:hanging="360"/>
               <w:rPr/>
@@ -5944,11 +5920,10 @@
             <w:pPr>
               <w:keepNext w:val="0"/>
               <w:keepLines w:val="0"/>
-              <w:pageBreakBefore w:val="0"/>
               <w:widowControl w:val="1"/>
               <w:numPr>
                 <w:ilvl w:val="1"/>
-                <w:numId w:val="9"/>
+                <w:numId w:val="8"/>
               </w:numPr>
               <w:pBdr>
                 <w:top w:space="0" w:sz="0" w:val="nil"/>
@@ -6003,16 +5978,20 @@
               </w:rPr>
               <w:t xml:space="preserve"> tìm kiếm lên trang chủ.</w:t>
             </w:r>
+            <w:r>
+              <w:rPr>
+                <w:rtl w:val="0"/>
+              </w:rPr>
+            </w:r>
           </w:p>
           <w:p>
             <w:pPr>
               <w:keepNext w:val="0"/>
               <w:keepLines w:val="0"/>
-              <w:pageBreakBefore w:val="0"/>
               <w:widowControl w:val="1"/>
               <w:numPr>
                 <w:ilvl w:val="1"/>
-                <w:numId w:val="9"/>
+                <w:numId w:val="8"/>
               </w:numPr>
               <w:pBdr>
                 <w:top w:space="0" w:sz="0" w:val="nil"/>
@@ -6044,6 +6023,11 @@
               </w:rPr>
               <w:t xml:space="preserve">Không: Hiện thị trống.</w:t>
             </w:r>
+            <w:r>
+              <w:rPr>
+                <w:rtl w:val="0"/>
+              </w:rPr>
+            </w:r>
           </w:p>
         </w:tc>
       </w:tr>
@@ -6204,7 +6188,7 @@
       <w:pPr>
         <w:numPr>
           <w:ilvl w:val="0"/>
-          <w:numId w:val="6"/>
+          <w:numId w:val="3"/>
         </w:numPr>
         <w:spacing w:after="120" w:before="120" w:lineRule="auto"/>
         <w:ind w:left="720" w:hanging="360"/>
@@ -6298,11 +6282,6 @@
               </w:rPr>
               <w:t xml:space="preserve">Nhân viên, Quản lý</w:t>
             </w:r>
-            <w:r>
-              <w:rPr>
-                <w:rtl w:val="0"/>
-              </w:rPr>
-            </w:r>
           </w:p>
         </w:tc>
       </w:tr>
@@ -6463,7 +6442,7 @@
             <w:pPr>
               <w:numPr>
                 <w:ilvl w:val="0"/>
-                <w:numId w:val="11"/>
+                <w:numId w:val="7"/>
               </w:numPr>
               <w:spacing w:after="120" w:lineRule="auto"/>
               <w:ind w:left="0" w:firstLine="0"/>
@@ -6523,7 +6502,7 @@
             <w:pPr>
               <w:numPr>
                 <w:ilvl w:val="0"/>
-                <w:numId w:val="12"/>
+                <w:numId w:val="9"/>
               </w:numPr>
               <w:spacing w:before="120" w:lineRule="auto"/>
               <w:ind w:left="444" w:hanging="360"/>
@@ -6540,7 +6519,6 @@
             <w:pPr>
               <w:keepNext w:val="0"/>
               <w:keepLines w:val="0"/>
-              <w:pageBreakBefore w:val="0"/>
               <w:widowControl w:val="1"/>
               <w:numPr>
                 <w:ilvl w:val="1"/>
@@ -6576,12 +6554,16 @@
               </w:rPr>
               <w:t xml:space="preserve">Đúng:</w:t>
             </w:r>
+            <w:r>
+              <w:rPr>
+                <w:rtl w:val="0"/>
+              </w:rPr>
+            </w:r>
           </w:p>
           <w:p>
             <w:pPr>
               <w:keepNext w:val="0"/>
               <w:keepLines w:val="0"/>
-              <w:pageBreakBefore w:val="0"/>
               <w:widowControl w:val="1"/>
               <w:pBdr>
                 <w:top w:space="0" w:sz="0" w:val="nil"/>
@@ -6630,7 +6612,6 @@
             <w:pPr>
               <w:keepNext w:val="0"/>
               <w:keepLines w:val="0"/>
-              <w:pageBreakBefore w:val="0"/>
               <w:widowControl w:val="1"/>
               <w:numPr>
                 <w:ilvl w:val="1"/>
@@ -6666,12 +6647,16 @@
               </w:rPr>
               <w:t xml:space="preserve">Sai:</w:t>
             </w:r>
+            <w:r>
+              <w:rPr>
+                <w:rtl w:val="0"/>
+              </w:rPr>
+            </w:r>
           </w:p>
           <w:p>
             <w:pPr>
               <w:keepNext w:val="0"/>
               <w:keepLines w:val="0"/>
-              <w:pageBreakBefore w:val="0"/>
               <w:widowControl w:val="1"/>
               <w:pBdr>
                 <w:top w:space="0" w:sz="0" w:val="nil"/>
@@ -6714,7 +6699,7 @@
             <w:pPr>
               <w:numPr>
                 <w:ilvl w:val="0"/>
-                <w:numId w:val="12"/>
+                <w:numId w:val="9"/>
               </w:numPr>
               <w:spacing w:before="120" w:lineRule="auto"/>
               <w:ind w:left="444" w:hanging="360"/>
@@ -6731,7 +6716,7 @@
             <w:pPr>
               <w:numPr>
                 <w:ilvl w:val="0"/>
-                <w:numId w:val="12"/>
+                <w:numId w:val="9"/>
               </w:numPr>
               <w:spacing w:before="120" w:lineRule="auto"/>
               <w:ind w:left="444" w:hanging="360"/>
@@ -6748,7 +6733,7 @@
             <w:pPr>
               <w:numPr>
                 <w:ilvl w:val="0"/>
-                <w:numId w:val="12"/>
+                <w:numId w:val="9"/>
               </w:numPr>
               <w:spacing w:before="120" w:lineRule="auto"/>
               <w:ind w:left="444" w:hanging="360"/>
@@ -6765,7 +6750,7 @@
             <w:pPr>
               <w:numPr>
                 <w:ilvl w:val="0"/>
-                <w:numId w:val="12"/>
+                <w:numId w:val="9"/>
               </w:numPr>
               <w:spacing w:before="120" w:lineRule="auto"/>
               <w:ind w:left="444" w:hanging="360"/>
@@ -6782,7 +6767,7 @@
             <w:pPr>
               <w:numPr>
                 <w:ilvl w:val="0"/>
-                <w:numId w:val="12"/>
+                <w:numId w:val="9"/>
               </w:numPr>
               <w:spacing w:before="120" w:lineRule="auto"/>
               <w:ind w:left="444" w:hanging="360"/>
@@ -6941,7 +6926,7 @@
       <w:pPr>
         <w:numPr>
           <w:ilvl w:val="0"/>
-          <w:numId w:val="6"/>
+          <w:numId w:val="3"/>
         </w:numPr>
         <w:spacing w:after="120" w:before="120" w:lineRule="auto"/>
         <w:ind w:left="720" w:hanging="360"/>
@@ -7208,9 +7193,11 @@
             <w:pPr>
               <w:numPr>
                 <w:ilvl w:val="0"/>
-                <w:numId w:val="11"/>
+                <w:numId w:val="7"/>
               </w:numPr>
               <w:spacing w:after="120" w:lineRule="auto"/>
+              <w:ind w:left="720" w:hanging="360"/>
+              <w:rPr/>
             </w:pPr>
             <w:r>
               <w:rPr>
@@ -7223,9 +7210,11 @@
             <w:pPr>
               <w:numPr>
                 <w:ilvl w:val="0"/>
-                <w:numId w:val="11"/>
+                <w:numId w:val="7"/>
               </w:numPr>
               <w:spacing w:after="120" w:lineRule="auto"/>
+              <w:ind w:left="720" w:hanging="360"/>
+              <w:rPr/>
             </w:pPr>
             <w:r>
               <w:rPr>
@@ -7293,9 +7282,9 @@
             <w:pPr>
               <w:numPr>
                 <w:ilvl w:val="0"/>
-                <w:numId w:val="13"/>
+                <w:numId w:val="10"/>
               </w:numPr>
-              <w:spacing w:after="0" w:afterAutospacing="0" w:before="120" w:lineRule="auto"/>
+              <w:spacing w:after="0" w:before="120" w:lineRule="auto"/>
               <w:ind w:left="720" w:hanging="360"/>
               <w:rPr>
                 <w:u w:val="none"/>
@@ -7306,15 +7295,20 @@
                 <w:rtl w:val="0"/>
               </w:rPr>
               <w:t xml:space="preserve">Kết nối CSDL</w:t>
+            </w:r>
+            <w:r>
+              <w:rPr>
+                <w:rtl w:val="0"/>
+              </w:rPr>
             </w:r>
           </w:p>
           <w:p>
             <w:pPr>
               <w:numPr>
                 <w:ilvl w:val="0"/>
-                <w:numId w:val="13"/>
+                <w:numId w:val="10"/>
               </w:numPr>
-              <w:spacing w:after="0" w:afterAutospacing="0" w:before="0" w:beforeAutospacing="0" w:lineRule="auto"/>
+              <w:spacing w:after="0" w:before="0" w:lineRule="auto"/>
               <w:ind w:left="720" w:hanging="360"/>
               <w:rPr>
                 <w:u w:val="none"/>
@@ -7325,15 +7319,20 @@
                 <w:rtl w:val="0"/>
               </w:rPr>
               <w:t xml:space="preserve"> Sửa dữ liệu </w:t>
+            </w:r>
+            <w:r>
+              <w:rPr>
+                <w:rtl w:val="0"/>
+              </w:rPr>
             </w:r>
           </w:p>
           <w:p>
             <w:pPr>
               <w:numPr>
                 <w:ilvl w:val="0"/>
-                <w:numId w:val="13"/>
+                <w:numId w:val="10"/>
               </w:numPr>
-              <w:spacing w:after="0" w:afterAutospacing="0" w:before="0" w:beforeAutospacing="0" w:lineRule="auto"/>
+              <w:spacing w:after="0" w:before="0" w:lineRule="auto"/>
               <w:ind w:left="720" w:hanging="360"/>
               <w:rPr>
                 <w:u w:val="none"/>
@@ -7344,15 +7343,20 @@
                 <w:rtl w:val="0"/>
               </w:rPr>
               <w:t xml:space="preserve"> Cập nhật dữ liệu vào CSDL</w:t>
+            </w:r>
+            <w:r>
+              <w:rPr>
+                <w:rtl w:val="0"/>
+              </w:rPr>
             </w:r>
           </w:p>
           <w:p>
             <w:pPr>
               <w:numPr>
                 <w:ilvl w:val="0"/>
-                <w:numId w:val="13"/>
+                <w:numId w:val="10"/>
               </w:numPr>
-              <w:spacing w:before="0" w:beforeAutospacing="0" w:lineRule="auto"/>
+              <w:spacing w:before="0" w:lineRule="auto"/>
               <w:ind w:left="720" w:hanging="360"/>
               <w:rPr>
                 <w:u w:val="none"/>
@@ -7363,6 +7367,11 @@
                 <w:rtl w:val="0"/>
               </w:rPr>
               <w:t xml:space="preserve"> Đóng kết nối CSDL</w:t>
+            </w:r>
+            <w:r>
+              <w:rPr>
+                <w:rtl w:val="0"/>
+              </w:rPr>
             </w:r>
           </w:p>
         </w:tc>
@@ -7547,7 +7556,7 @@
       <w:pPr>
         <w:numPr>
           <w:ilvl w:val="0"/>
-          <w:numId w:val="6"/>
+          <w:numId w:val="3"/>
         </w:numPr>
         <w:spacing w:after="120" w:before="120" w:lineRule="auto"/>
         <w:ind w:left="720" w:hanging="360"/>
@@ -7801,7 +7810,7 @@
             <w:pPr>
               <w:numPr>
                 <w:ilvl w:val="0"/>
-                <w:numId w:val="11"/>
+                <w:numId w:val="7"/>
               </w:numPr>
               <w:spacing w:after="120" w:lineRule="auto"/>
               <w:ind w:left="0" w:firstLine="0"/>
@@ -7818,7 +7827,7 @@
             <w:pPr>
               <w:numPr>
                 <w:ilvl w:val="0"/>
-                <w:numId w:val="11"/>
+                <w:numId w:val="7"/>
               </w:numPr>
               <w:spacing w:after="120" w:lineRule="auto"/>
               <w:ind w:left="0" w:firstLine="0"/>
@@ -7835,7 +7844,7 @@
             <w:pPr>
               <w:numPr>
                 <w:ilvl w:val="0"/>
-                <w:numId w:val="11"/>
+                <w:numId w:val="7"/>
               </w:numPr>
               <w:spacing w:after="120" w:lineRule="auto"/>
               <w:ind w:left="0" w:firstLine="0"/>
@@ -7895,7 +7904,6 @@
             <w:pPr>
               <w:keepNext w:val="0"/>
               <w:keepLines w:val="0"/>
-              <w:pageBreakBefore w:val="0"/>
               <w:widowControl w:val="1"/>
               <w:pBdr>
                 <w:top w:space="0" w:sz="0" w:val="nil"/>
@@ -7944,7 +7952,6 @@
             <w:pPr>
               <w:keepNext w:val="0"/>
               <w:keepLines w:val="0"/>
-              <w:pageBreakBefore w:val="0"/>
               <w:widowControl w:val="1"/>
               <w:pBdr>
                 <w:top w:space="0" w:sz="0" w:val="nil"/>
@@ -7993,7 +8000,6 @@
             <w:pPr>
               <w:keepNext w:val="0"/>
               <w:keepLines w:val="0"/>
-              <w:pageBreakBefore w:val="0"/>
               <w:widowControl w:val="1"/>
               <w:pBdr>
                 <w:top w:space="0" w:sz="0" w:val="nil"/>
@@ -8042,7 +8048,6 @@
             <w:pPr>
               <w:keepNext w:val="0"/>
               <w:keepLines w:val="0"/>
-              <w:pageBreakBefore w:val="0"/>
               <w:widowControl w:val="1"/>
               <w:pBdr>
                 <w:top w:space="0" w:sz="0" w:val="nil"/>
@@ -8331,7 +8336,7 @@
       <w:pPr>
         <w:numPr>
           <w:ilvl w:val="0"/>
-          <w:numId w:val="6"/>
+          <w:numId w:val="3"/>
         </w:numPr>
         <w:spacing w:after="120" w:before="120" w:lineRule="auto"/>
         <w:ind w:left="720" w:hanging="360"/>
@@ -8585,7 +8590,7 @@
             <w:pPr>
               <w:numPr>
                 <w:ilvl w:val="0"/>
-                <w:numId w:val="11"/>
+                <w:numId w:val="7"/>
               </w:numPr>
               <w:spacing w:after="120" w:lineRule="auto"/>
               <w:ind w:left="0" w:firstLine="0"/>
@@ -8645,11 +8650,10 @@
             <w:pPr>
               <w:keepNext w:val="0"/>
               <w:keepLines w:val="0"/>
-              <w:pageBreakBefore w:val="0"/>
               <w:widowControl w:val="1"/>
               <w:numPr>
                 <w:ilvl w:val="0"/>
-                <w:numId w:val="3"/>
+                <w:numId w:val="14"/>
               </w:numPr>
               <w:pBdr>
                 <w:top w:space="0" w:sz="0" w:val="nil"/>
@@ -8681,16 +8685,20 @@
               </w:rPr>
               <w:t xml:space="preserve">Kết nối CSDL</w:t>
             </w:r>
+            <w:r>
+              <w:rPr>
+                <w:rtl w:val="0"/>
+              </w:rPr>
+            </w:r>
           </w:p>
           <w:p>
             <w:pPr>
               <w:keepNext w:val="0"/>
               <w:keepLines w:val="0"/>
-              <w:pageBreakBefore w:val="0"/>
               <w:widowControl w:val="1"/>
               <w:numPr>
                 <w:ilvl w:val="0"/>
-                <w:numId w:val="3"/>
+                <w:numId w:val="14"/>
               </w:numPr>
               <w:pBdr>
                 <w:top w:space="0" w:sz="0" w:val="nil"/>
@@ -8722,16 +8730,20 @@
               </w:rPr>
               <w:t xml:space="preserve">Xóa dữ liệu có id trùng với mã khách hàng trên CSDL</w:t>
             </w:r>
+            <w:r>
+              <w:rPr>
+                <w:rtl w:val="0"/>
+              </w:rPr>
+            </w:r>
           </w:p>
           <w:p>
             <w:pPr>
               <w:keepNext w:val="0"/>
               <w:keepLines w:val="0"/>
-              <w:pageBreakBefore w:val="0"/>
               <w:widowControl w:val="1"/>
               <w:numPr>
                 <w:ilvl w:val="0"/>
-                <w:numId w:val="3"/>
+                <w:numId w:val="14"/>
               </w:numPr>
               <w:pBdr>
                 <w:top w:space="0" w:sz="0" w:val="nil"/>
@@ -8762,6 +8774,11 @@
                 <w:rtl w:val="0"/>
               </w:rPr>
               <w:t xml:space="preserve">Đóng kết nối</w:t>
+            </w:r>
+            <w:r>
+              <w:rPr>
+                <w:rtl w:val="0"/>
+              </w:rPr>
             </w:r>
           </w:p>
         </w:tc>
@@ -9056,7 +9073,7 @@
         <w:pStyle w:val="Heading1"/>
         <w:numPr>
           <w:ilvl w:val="0"/>
-          <w:numId w:val="5"/>
+          <w:numId w:val="2"/>
         </w:numPr>
         <w:spacing w:after="120" w:before="120" w:lineRule="auto"/>
         <w:ind w:left="720" w:hanging="360"/>
@@ -9083,7 +9100,7 @@
         <w:pStyle w:val="Heading2"/>
         <w:numPr>
           <w:ilvl w:val="1"/>
-          <w:numId w:val="5"/>
+          <w:numId w:val="2"/>
         </w:numPr>
         <w:spacing w:after="120" w:before="120" w:lineRule="auto"/>
         <w:ind w:left="1440" w:hanging="360"/>
@@ -9148,28 +9165,6 @@
     <w:p>
       <w:pPr>
         <w:ind w:left="0" w:firstLine="0"/>
-        <w:rPr/>
-      </w:pPr>
-      <w:r>
-        <w:rPr>
-          <w:rtl w:val="0"/>
-        </w:rPr>
-      </w:r>
-    </w:p>
-    <w:p>
-      <w:pPr>
-        <w:ind w:left="0" w:firstLine="0"/>
-        <w:rPr/>
-      </w:pPr>
-      <w:r>
-        <w:rPr>
-          <w:rtl w:val="0"/>
-        </w:rPr>
-      </w:r>
-    </w:p>
-    <w:p>
-      <w:pPr>
-        <w:spacing w:after="120" w:before="120" w:lineRule="auto"/>
         <w:rPr/>
       </w:pPr>
       <w:r>
@@ -9178,12 +9173,12 @@
           <wp:inline distB="114300" distT="114300" distL="114300" distR="114300">
             <wp:extent cx="4486275" cy="962025"/>
             <wp:effectExtent b="0" l="0" r="0" t="0"/>
-            <wp:docPr id="22" name="image1.png"/>
+            <wp:docPr id="28" name="image3.png"/>
             <a:graphic>
               <a:graphicData uri="http://schemas.openxmlformats.org/drawingml/2006/picture">
                 <pic:pic>
                   <pic:nvPicPr>
-                    <pic:cNvPr id="0" name="image1.png"/>
+                    <pic:cNvPr id="0" name="image3.png"/>
                     <pic:cNvPicPr preferRelativeResize="0"/>
                   </pic:nvPicPr>
                   <pic:blipFill>
@@ -9215,10 +9210,32 @@
     </w:p>
     <w:p>
       <w:pPr>
+        <w:ind w:left="0" w:firstLine="0"/>
+        <w:rPr/>
+      </w:pPr>
+      <w:r>
+        <w:rPr>
+          <w:rtl w:val="0"/>
+        </w:rPr>
+      </w:r>
+    </w:p>
+    <w:p>
+      <w:pPr>
+        <w:spacing w:after="120" w:before="120" w:lineRule="auto"/>
+        <w:rPr/>
+      </w:pPr>
+      <w:r>
+        <w:rPr>
+          <w:rtl w:val="0"/>
+        </w:rPr>
+      </w:r>
+    </w:p>
+    <w:p>
+      <w:pPr>
         <w:pStyle w:val="Heading2"/>
         <w:numPr>
           <w:ilvl w:val="1"/>
-          <w:numId w:val="5"/>
+          <w:numId w:val="2"/>
         </w:numPr>
         <w:spacing w:after="120" w:before="120" w:lineRule="auto"/>
         <w:ind w:left="1440" w:hanging="360"/>
@@ -9647,7 +9664,7 @@
                 <w:b w:val="1"/>
                 <w:rtl w:val="0"/>
               </w:rPr>
-              <w:t xml:space="preserve">Tasks</w:t>
+              <w:t xml:space="preserve">Todos</w:t>
             </w:r>
           </w:p>
         </w:tc>
@@ -9672,12 +9689,13 @@
                 <w:color w:val="000000"/>
                 <w:rtl w:val="0"/>
               </w:rPr>
-              <w:t xml:space="preserve">id_task</w:t>
-            </w:r>
-            <w:r>
-              <w:rPr>
-                <w:rtl w:val="0"/>
-              </w:rPr>
+              <w:t xml:space="preserve">id_</w:t>
+            </w:r>
+            <w:r>
+              <w:rPr>
+                <w:rtl w:val="0"/>
+              </w:rPr>
+              <w:t xml:space="preserve">todo</w:t>
             </w:r>
           </w:p>
         </w:tc>
@@ -9847,6 +9865,7 @@
     </w:p>
     <w:p>
       <w:pPr>
+        <w:spacing w:after="120" w:before="120" w:lineRule="auto"/>
         <w:rPr/>
       </w:pPr>
       <w:r>
@@ -9857,6 +9876,7 @@
     </w:p>
     <w:p>
       <w:pPr>
+        <w:spacing w:after="120" w:before="120" w:lineRule="auto"/>
         <w:rPr/>
       </w:pPr>
       <w:r>
@@ -9878,14 +9898,421 @@
     </w:p>
     <w:p>
       <w:pPr>
-        <w:spacing w:after="120" w:before="120" w:lineRule="auto"/>
         <w:rPr/>
       </w:pPr>
       <w:r>
         <w:rPr>
           <w:rtl w:val="0"/>
         </w:rPr>
+      </w:r>
+    </w:p>
+    <w:p>
+      <w:pPr>
+        <w:rPr/>
+      </w:pPr>
+      <w:r>
+        <w:rPr>
+          <w:rtl w:val="0"/>
+        </w:rPr>
+      </w:r>
+    </w:p>
+    <w:tbl>
+      <w:tblPr>
+        <w:tblStyle w:val="Table12"/>
+        <w:tblW w:w="8885.0" w:type="dxa"/>
+        <w:jc w:val="left"/>
+        <w:tblBorders>
+          <w:top w:color="000000" w:space="0" w:sz="8" w:val="single"/>
+          <w:left w:color="000000" w:space="0" w:sz="8" w:val="single"/>
+          <w:bottom w:color="000000" w:space="0" w:sz="8" w:val="single"/>
+          <w:right w:color="000000" w:space="0" w:sz="8" w:val="single"/>
+          <w:insideH w:color="000000" w:space="0" w:sz="8" w:val="single"/>
+          <w:insideV w:color="000000" w:space="0" w:sz="8" w:val="single"/>
+        </w:tblBorders>
+        <w:tblLayout w:type="fixed"/>
+        <w:tblLook w:val="0600"/>
+      </w:tblPr>
+      <w:tblGrid>
+        <w:gridCol w:w="4442.5"/>
+        <w:gridCol w:w="4442.5"/>
+        <w:tblGridChange w:id="0">
+          <w:tblGrid>
+            <w:gridCol w:w="4442.5"/>
+            <w:gridCol w:w="4442.5"/>
+          </w:tblGrid>
+        </w:tblGridChange>
+      </w:tblGrid>
+      <w:tr>
+        <w:trPr>
+          <w:cantSplit w:val="0"/>
+          <w:trHeight w:val="460" w:hRule="atLeast"/>
+          <w:tblHeader w:val="0"/>
+        </w:trPr>
+        <w:tc>
+          <w:tcPr>
+            <w:gridSpan w:val="2"/>
+            <w:shd w:fill="auto" w:val="clear"/>
+            <w:tcMar>
+              <w:top w:w="100.0" w:type="dxa"/>
+              <w:left w:w="100.0" w:type="dxa"/>
+              <w:bottom w:w="100.0" w:type="dxa"/>
+              <w:right w:w="100.0" w:type="dxa"/>
+            </w:tcMar>
+            <w:vAlign w:val="top"/>
+          </w:tcPr>
+          <w:p>
+            <w:pPr>
+              <w:keepNext w:val="0"/>
+              <w:keepLines w:val="0"/>
+              <w:pageBreakBefore w:val="0"/>
+              <w:widowControl w:val="0"/>
+              <w:pBdr>
+                <w:top w:space="0" w:sz="0" w:val="nil"/>
+                <w:left w:space="0" w:sz="0" w:val="nil"/>
+                <w:bottom w:space="0" w:sz="0" w:val="nil"/>
+                <w:right w:space="0" w:sz="0" w:val="nil"/>
+                <w:between w:space="0" w:sz="0" w:val="nil"/>
+              </w:pBdr>
+              <w:shd w:fill="auto" w:val="clear"/>
+              <w:spacing w:after="0" w:before="0" w:line="240" w:lineRule="auto"/>
+              <w:ind w:left="0" w:right="0" w:firstLine="0"/>
+              <w:jc w:val="center"/>
+              <w:rPr>
+                <w:b w:val="1"/>
+              </w:rPr>
+            </w:pPr>
+            <w:r>
+              <w:rPr>
+                <w:b w:val="1"/>
+                <w:rtl w:val="0"/>
+              </w:rPr>
+              <w:t xml:space="preserve">forgot_password</w:t>
+            </w:r>
+          </w:p>
+        </w:tc>
+      </w:tr>
+      <w:tr>
+        <w:trPr>
+          <w:cantSplit w:val="0"/>
+          <w:tblHeader w:val="0"/>
+        </w:trPr>
+        <w:tc>
+          <w:tcPr>
+            <w:shd w:fill="auto" w:val="clear"/>
+            <w:tcMar>
+              <w:top w:w="100.0" w:type="dxa"/>
+              <w:left w:w="100.0" w:type="dxa"/>
+              <w:bottom w:w="100.0" w:type="dxa"/>
+              <w:right w:w="100.0" w:type="dxa"/>
+            </w:tcMar>
+            <w:vAlign w:val="top"/>
+          </w:tcPr>
+          <w:p>
+            <w:pPr>
+              <w:keepNext w:val="0"/>
+              <w:keepLines w:val="0"/>
+              <w:pageBreakBefore w:val="0"/>
+              <w:widowControl w:val="0"/>
+              <w:pBdr>
+                <w:top w:space="0" w:sz="0" w:val="nil"/>
+                <w:left w:space="0" w:sz="0" w:val="nil"/>
+                <w:bottom w:space="0" w:sz="0" w:val="nil"/>
+                <w:right w:space="0" w:sz="0" w:val="nil"/>
+                <w:between w:space="0" w:sz="0" w:val="nil"/>
+              </w:pBdr>
+              <w:shd w:fill="auto" w:val="clear"/>
+              <w:spacing w:after="0" w:before="0" w:line="240" w:lineRule="auto"/>
+              <w:ind w:left="0" w:right="0" w:firstLine="0"/>
+              <w:jc w:val="left"/>
+              <w:rPr/>
+            </w:pPr>
+            <w:r>
+              <w:rPr>
+                <w:rtl w:val="0"/>
+              </w:rPr>
+              <w:t xml:space="preserve">id_user</w:t>
+            </w:r>
+          </w:p>
+        </w:tc>
+        <w:tc>
+          <w:tcPr>
+            <w:shd w:fill="auto" w:val="clear"/>
+            <w:tcMar>
+              <w:top w:w="100.0" w:type="dxa"/>
+              <w:left w:w="100.0" w:type="dxa"/>
+              <w:bottom w:w="100.0" w:type="dxa"/>
+              <w:right w:w="100.0" w:type="dxa"/>
+            </w:tcMar>
+            <w:vAlign w:val="top"/>
+          </w:tcPr>
+          <w:p>
+            <w:pPr>
+              <w:keepNext w:val="0"/>
+              <w:keepLines w:val="0"/>
+              <w:pageBreakBefore w:val="0"/>
+              <w:widowControl w:val="0"/>
+              <w:pBdr>
+                <w:top w:space="0" w:sz="0" w:val="nil"/>
+                <w:left w:space="0" w:sz="0" w:val="nil"/>
+                <w:bottom w:space="0" w:sz="0" w:val="nil"/>
+                <w:right w:space="0" w:sz="0" w:val="nil"/>
+                <w:between w:space="0" w:sz="0" w:val="nil"/>
+              </w:pBdr>
+              <w:shd w:fill="auto" w:val="clear"/>
+              <w:spacing w:after="0" w:before="0" w:line="240" w:lineRule="auto"/>
+              <w:ind w:left="0" w:right="0" w:firstLine="0"/>
+              <w:jc w:val="left"/>
+              <w:rPr/>
+            </w:pPr>
+            <w:r>
+              <w:rPr>
+                <w:rtl w:val="0"/>
+              </w:rPr>
+              <w:t xml:space="preserve">int</w:t>
+            </w:r>
+          </w:p>
+        </w:tc>
+      </w:tr>
+      <w:tr>
+        <w:trPr>
+          <w:cantSplit w:val="0"/>
+          <w:tblHeader w:val="0"/>
+        </w:trPr>
+        <w:tc>
+          <w:tcPr>
+            <w:shd w:fill="auto" w:val="clear"/>
+            <w:tcMar>
+              <w:top w:w="100.0" w:type="dxa"/>
+              <w:left w:w="100.0" w:type="dxa"/>
+              <w:bottom w:w="100.0" w:type="dxa"/>
+              <w:right w:w="100.0" w:type="dxa"/>
+            </w:tcMar>
+            <w:vAlign w:val="top"/>
+          </w:tcPr>
+          <w:p>
+            <w:pPr>
+              <w:keepNext w:val="0"/>
+              <w:keepLines w:val="0"/>
+              <w:pageBreakBefore w:val="0"/>
+              <w:widowControl w:val="0"/>
+              <w:pBdr>
+                <w:top w:space="0" w:sz="0" w:val="nil"/>
+                <w:left w:space="0" w:sz="0" w:val="nil"/>
+                <w:bottom w:space="0" w:sz="0" w:val="nil"/>
+                <w:right w:space="0" w:sz="0" w:val="nil"/>
+                <w:between w:space="0" w:sz="0" w:val="nil"/>
+              </w:pBdr>
+              <w:shd w:fill="auto" w:val="clear"/>
+              <w:spacing w:after="0" w:before="0" w:line="240" w:lineRule="auto"/>
+              <w:ind w:left="0" w:right="0" w:firstLine="0"/>
+              <w:jc w:val="left"/>
+              <w:rPr/>
+            </w:pPr>
+            <w:r>
+              <w:rPr>
+                <w:rtl w:val="0"/>
+              </w:rPr>
+              <w:t xml:space="preserve">token_expire</w:t>
+            </w:r>
+          </w:p>
+        </w:tc>
+        <w:tc>
+          <w:tcPr>
+            <w:shd w:fill="auto" w:val="clear"/>
+            <w:tcMar>
+              <w:top w:w="100.0" w:type="dxa"/>
+              <w:left w:w="100.0" w:type="dxa"/>
+              <w:bottom w:w="100.0" w:type="dxa"/>
+              <w:right w:w="100.0" w:type="dxa"/>
+            </w:tcMar>
+            <w:vAlign w:val="top"/>
+          </w:tcPr>
+          <w:p>
+            <w:pPr>
+              <w:keepNext w:val="0"/>
+              <w:keepLines w:val="0"/>
+              <w:pageBreakBefore w:val="0"/>
+              <w:widowControl w:val="0"/>
+              <w:pBdr>
+                <w:top w:space="0" w:sz="0" w:val="nil"/>
+                <w:left w:space="0" w:sz="0" w:val="nil"/>
+                <w:bottom w:space="0" w:sz="0" w:val="nil"/>
+                <w:right w:space="0" w:sz="0" w:val="nil"/>
+                <w:between w:space="0" w:sz="0" w:val="nil"/>
+              </w:pBdr>
+              <w:shd w:fill="auto" w:val="clear"/>
+              <w:spacing w:after="0" w:before="0" w:line="240" w:lineRule="auto"/>
+              <w:ind w:left="0" w:right="0" w:firstLine="0"/>
+              <w:jc w:val="left"/>
+              <w:rPr/>
+            </w:pPr>
+            <w:r>
+              <w:rPr>
+                <w:rtl w:val="0"/>
+              </w:rPr>
+              <w:t xml:space="preserve">varchar(255)</w:t>
+            </w:r>
+          </w:p>
+        </w:tc>
+      </w:tr>
+      <w:tr>
+        <w:trPr>
+          <w:cantSplit w:val="0"/>
+          <w:tblHeader w:val="0"/>
+        </w:trPr>
+        <w:tc>
+          <w:tcPr>
+            <w:shd w:fill="auto" w:val="clear"/>
+            <w:tcMar>
+              <w:top w:w="100.0" w:type="dxa"/>
+              <w:left w:w="100.0" w:type="dxa"/>
+              <w:bottom w:w="100.0" w:type="dxa"/>
+              <w:right w:w="100.0" w:type="dxa"/>
+            </w:tcMar>
+            <w:vAlign w:val="top"/>
+          </w:tcPr>
+          <w:p>
+            <w:pPr>
+              <w:keepNext w:val="0"/>
+              <w:keepLines w:val="0"/>
+              <w:pageBreakBefore w:val="0"/>
+              <w:widowControl w:val="0"/>
+              <w:pBdr>
+                <w:top w:space="0" w:sz="0" w:val="nil"/>
+                <w:left w:space="0" w:sz="0" w:val="nil"/>
+                <w:bottom w:space="0" w:sz="0" w:val="nil"/>
+                <w:right w:space="0" w:sz="0" w:val="nil"/>
+                <w:between w:space="0" w:sz="0" w:val="nil"/>
+              </w:pBdr>
+              <w:shd w:fill="auto" w:val="clear"/>
+              <w:spacing w:after="0" w:before="0" w:line="240" w:lineRule="auto"/>
+              <w:ind w:left="0" w:right="0" w:firstLine="0"/>
+              <w:jc w:val="left"/>
+              <w:rPr/>
+            </w:pPr>
+            <w:r>
+              <w:rPr>
+                <w:rtl w:val="0"/>
+              </w:rPr>
+              <w:t xml:space="preserve">create_at</w:t>
+            </w:r>
+          </w:p>
+        </w:tc>
+        <w:tc>
+          <w:tcPr>
+            <w:shd w:fill="auto" w:val="clear"/>
+            <w:tcMar>
+              <w:top w:w="100.0" w:type="dxa"/>
+              <w:left w:w="100.0" w:type="dxa"/>
+              <w:bottom w:w="100.0" w:type="dxa"/>
+              <w:right w:w="100.0" w:type="dxa"/>
+            </w:tcMar>
+            <w:vAlign w:val="top"/>
+          </w:tcPr>
+          <w:p>
+            <w:pPr>
+              <w:keepNext w:val="0"/>
+              <w:keepLines w:val="0"/>
+              <w:pageBreakBefore w:val="0"/>
+              <w:widowControl w:val="0"/>
+              <w:pBdr>
+                <w:top w:space="0" w:sz="0" w:val="nil"/>
+                <w:left w:space="0" w:sz="0" w:val="nil"/>
+                <w:bottom w:space="0" w:sz="0" w:val="nil"/>
+                <w:right w:space="0" w:sz="0" w:val="nil"/>
+                <w:between w:space="0" w:sz="0" w:val="nil"/>
+              </w:pBdr>
+              <w:shd w:fill="auto" w:val="clear"/>
+              <w:spacing w:after="0" w:before="0" w:line="240" w:lineRule="auto"/>
+              <w:ind w:left="0" w:right="0" w:firstLine="0"/>
+              <w:jc w:val="left"/>
+              <w:rPr/>
+            </w:pPr>
+            <w:r>
+              <w:rPr>
+                <w:rtl w:val="0"/>
+              </w:rPr>
+              <w:t xml:space="preserve">date</w:t>
+            </w:r>
+          </w:p>
+        </w:tc>
+      </w:tr>
+    </w:tbl>
+    <w:p>
+      <w:pPr>
+        <w:rPr/>
+      </w:pPr>
+      <w:r>
+        <w:rPr>
+          <w:rtl w:val="0"/>
+        </w:rPr>
+      </w:r>
+    </w:p>
+    <w:p>
+      <w:pPr>
+        <w:spacing w:after="120" w:before="120" w:lineRule="auto"/>
+        <w:rPr/>
+      </w:pPr>
+      <w:r>
+        <w:rPr>
+          <w:rtl w:val="0"/>
+        </w:rPr>
+      </w:r>
+    </w:p>
+    <w:p>
+      <w:pPr>
+        <w:spacing w:after="120" w:before="120" w:lineRule="auto"/>
+        <w:rPr/>
+      </w:pPr>
+      <w:r>
+        <w:rPr>
+          <w:rtl w:val="0"/>
+        </w:rPr>
+      </w:r>
+    </w:p>
+    <w:p>
+      <w:pPr>
+        <w:spacing w:after="120" w:before="120" w:lineRule="auto"/>
+        <w:rPr/>
+      </w:pPr>
+      <w:r>
+        <w:rPr>
+          <w:rtl w:val="0"/>
+        </w:rPr>
+      </w:r>
+    </w:p>
+    <w:p>
+      <w:pPr>
+        <w:spacing w:after="120" w:before="120" w:lineRule="auto"/>
+        <w:rPr/>
+      </w:pPr>
+      <w:r>
+        <w:rPr>
+          <w:rtl w:val="0"/>
+        </w:rPr>
         <w:t xml:space="preserve">Diagram:</w:t>
+      </w:r>
+    </w:p>
+    <w:p>
+      <w:pPr>
+        <w:spacing w:after="120" w:before="120" w:lineRule="auto"/>
+        <w:rPr/>
+      </w:pPr>
+      <w:r>
+        <w:rPr>
+          <w:rtl w:val="0"/>
+        </w:rPr>
+      </w:r>
+    </w:p>
+    <w:p>
+      <w:pPr>
+        <w:spacing w:after="120" w:before="120" w:lineRule="auto"/>
+        <w:rPr/>
+      </w:pPr>
+      <w:r>
+        <w:rPr>
+          <w:rtl w:val="0"/>
+        </w:rPr>
       </w:r>
     </w:p>
     <w:p>
@@ -9908,14 +10335,14 @@
         <w:rPr/>
         <w:drawing>
           <wp:inline distB="114300" distT="114300" distL="114300" distR="114300">
-            <wp:extent cx="5639760" cy="3644900"/>
+            <wp:extent cx="5639760" cy="2159000"/>
             <wp:effectExtent b="0" l="0" r="0" t="0"/>
-            <wp:docPr id="19" name="image3.png"/>
+            <wp:docPr id="26" name="image7.png"/>
             <a:graphic>
               <a:graphicData uri="http://schemas.openxmlformats.org/drawingml/2006/picture">
                 <pic:pic>
                   <pic:nvPicPr>
-                    <pic:cNvPr id="0" name="image3.png"/>
+                    <pic:cNvPr id="0" name="image7.png"/>
                     <pic:cNvPicPr preferRelativeResize="0"/>
                   </pic:nvPicPr>
                   <pic:blipFill>
@@ -9928,7 +10355,7 @@
                   <pic:spPr>
                     <a:xfrm>
                       <a:off x="0" y="0"/>
-                      <a:ext cx="5639760" cy="3644900"/>
+                      <a:ext cx="5639760" cy="2159000"/>
                     </a:xfrm>
                     <a:prstGeom prst="rect"/>
                     <a:ln/>
@@ -9958,6 +10385,17 @@
     </w:p>
     <w:p>
       <w:pPr>
+        <w:spacing w:after="120" w:before="120" w:lineRule="auto"/>
+        <w:rPr/>
+      </w:pPr>
+      <w:r>
+        <w:rPr>
+          <w:rtl w:val="0"/>
+        </w:rPr>
+      </w:r>
+    </w:p>
+    <w:p>
+      <w:pPr>
         <w:tabs>
           <w:tab w:val="left" w:pos="2189"/>
         </w:tabs>
@@ -9975,7 +10413,7 @@
         <w:pStyle w:val="Heading2"/>
         <w:numPr>
           <w:ilvl w:val="1"/>
-          <w:numId w:val="5"/>
+          <w:numId w:val="2"/>
         </w:numPr>
         <w:spacing w:after="120" w:before="120" w:lineRule="auto"/>
         <w:ind w:left="1440" w:hanging="360"/>
@@ -10018,12 +10456,12 @@
           <wp:inline distB="114300" distT="114300" distL="114300" distR="114300">
             <wp:extent cx="5639760" cy="1841500"/>
             <wp:effectExtent b="0" l="0" r="0" t="0"/>
-            <wp:docPr id="21" name="image5.png"/>
+            <wp:docPr id="29" name="image2.png"/>
             <a:graphic>
               <a:graphicData uri="http://schemas.openxmlformats.org/drawingml/2006/picture">
                 <pic:pic>
                   <pic:nvPicPr>
-                    <pic:cNvPr id="0" name="image5.png"/>
+                    <pic:cNvPr id="0" name="image2.png"/>
                     <pic:cNvPicPr preferRelativeResize="0"/>
                   </pic:nvPicPr>
                   <pic:blipFill>
@@ -10076,12 +10514,12 @@
           <wp:inline distB="114300" distT="114300" distL="114300" distR="114300">
             <wp:extent cx="5639760" cy="2197100"/>
             <wp:effectExtent b="0" l="0" r="0" t="0"/>
-            <wp:docPr id="18" name="image4.png"/>
+            <wp:docPr id="27" name="image1.png"/>
             <a:graphic>
               <a:graphicData uri="http://schemas.openxmlformats.org/drawingml/2006/picture">
                 <pic:pic>
                   <pic:nvPicPr>
-                    <pic:cNvPr id="0" name="image4.png"/>
+                    <pic:cNvPr id="0" name="image1.png"/>
                     <pic:cNvPicPr preferRelativeResize="0"/>
                   </pic:nvPicPr>
                   <pic:blipFill>
@@ -10310,7 +10748,7 @@
           <w:szCs w:val="28"/>
           <w:rtl w:val="0"/>
         </w:rPr>
-        <w:t xml:space="preserve">Tính năng quên mật khẩu</w:t>
+        <w:t xml:space="preserve">Tính năng quên mật khẩu 👍</w:t>
       </w:r>
     </w:p>
     <w:p>
@@ -10396,7 +10834,52 @@
           <w:szCs w:val="28"/>
           <w:rtl w:val="0"/>
         </w:rPr>
-        <w:t xml:space="preserve">Chân thành cảm ơn !</w:t>
+        <w:t xml:space="preserve">Với đề tài và môn học này, nhóm xin chân thành cảm ơn sự giúp đỡ tận tình của Thầy Nguyễn Nam Long. Đề tài em xây dựng không tránh khỏi những thiếu sót. Rất mong được thầy cô và các bạn đóng góp ý kiến để chương trình ngày càng hoàn thiện và được đưa vào sử dụng. </w:t>
+      </w:r>
+    </w:p>
+    <w:p>
+      <w:pPr>
+        <w:spacing w:after="120" w:before="120" w:lineRule="auto"/>
+        <w:rPr>
+          <w:sz w:val="28"/>
+          <w:szCs w:val="28"/>
+        </w:rPr>
+      </w:pPr>
+      <w:r>
+        <w:rPr>
+          <w:sz w:val="28"/>
+          <w:szCs w:val="28"/>
+          <w:rtl w:val="0"/>
+        </w:rPr>
+        <w:t xml:space="preserve">Trân trọng cảm ơn!</w:t>
+      </w:r>
+    </w:p>
+    <w:p>
+      <w:pPr>
+        <w:spacing w:after="120" w:before="120" w:lineRule="auto"/>
+        <w:rPr>
+          <w:sz w:val="28"/>
+          <w:szCs w:val="28"/>
+        </w:rPr>
+      </w:pPr>
+      <w:r>
+        <w:rPr>
+          <w:rtl w:val="0"/>
+        </w:rPr>
+      </w:r>
+    </w:p>
+    <w:p>
+      <w:pPr>
+        <w:spacing w:after="120" w:before="120" w:lineRule="auto"/>
+        <w:rPr>
+          <w:sz w:val="28"/>
+          <w:szCs w:val="28"/>
+        </w:rPr>
+      </w:pPr>
+      <w:r>
+        <w:rPr>
+          <w:rtl w:val="0"/>
+        </w:rPr>
       </w:r>
     </w:p>
     <w:p>
@@ -10418,7 +10901,7 @@
         <w:pStyle w:val="Heading1"/>
         <w:numPr>
           <w:ilvl w:val="0"/>
-          <w:numId w:val="5"/>
+          <w:numId w:val="2"/>
         </w:numPr>
         <w:spacing w:after="120" w:before="120" w:lineRule="auto"/>
         <w:ind w:left="720" w:hanging="360"/>
@@ -10451,7 +10934,7 @@
         <w:rPr>
           <w:rtl w:val="0"/>
         </w:rPr>
-        <w:t xml:space="preserve">Một mình tao (Nguyễn Anh Đức)</w:t>
+        <w:t xml:space="preserve">Một mình tôi (Nguyễn Anh Đức)</w:t>
       </w:r>
     </w:p>
     <w:sectPr>
@@ -10551,15 +11034,15 @@
             <wp:anchor allowOverlap="1" behindDoc="0" distB="0" distT="0" distL="114300" distR="114300" hidden="0" layoutInCell="1" locked="0" relativeHeight="0" simplePos="0">
               <wp:simplePos x="0" y="0"/>
               <wp:positionH relativeFrom="column">
-                <wp:posOffset>-139699</wp:posOffset>
+                <wp:posOffset>-152399</wp:posOffset>
               </wp:positionH>
               <wp:positionV relativeFrom="paragraph">
-                <wp:posOffset>-76199</wp:posOffset>
+                <wp:posOffset>-88899</wp:posOffset>
               </wp:positionV>
-              <wp:extent cx="5905500" cy="114300"/>
+              <wp:extent cx="5943600" cy="152400"/>
               <wp:effectExtent b="0" l="0" r="0" t="0"/>
               <wp:wrapNone/>
-              <wp:docPr id="16" name=""/>
+              <wp:docPr id="23" name=""/>
               <a:graphic>
                 <a:graphicData uri="http://schemas.microsoft.com/office/word/2010/wordprocessingShape">
                   <wps:wsp>
@@ -10597,20 +11080,20 @@
             <wp:anchor allowOverlap="1" behindDoc="0" distB="0" distT="0" distL="114300" distR="114300" hidden="0" layoutInCell="1" locked="0" relativeHeight="0" simplePos="0">
               <wp:simplePos x="0" y="0"/>
               <wp:positionH relativeFrom="column">
-                <wp:posOffset>-139699</wp:posOffset>
+                <wp:posOffset>-152399</wp:posOffset>
               </wp:positionH>
               <wp:positionV relativeFrom="paragraph">
-                <wp:posOffset>-76199</wp:posOffset>
+                <wp:posOffset>-88899</wp:posOffset>
               </wp:positionV>
-              <wp:extent cx="5905500" cy="114300"/>
+              <wp:extent cx="5943600" cy="152400"/>
               <wp:effectExtent b="0" l="0" r="0" t="0"/>
               <wp:wrapNone/>
-              <wp:docPr id="16" name="image6.png"/>
+              <wp:docPr id="23" name="image5.png"/>
               <a:graphic>
                 <a:graphicData uri="http://schemas.openxmlformats.org/drawingml/2006/picture">
                   <pic:pic>
                     <pic:nvPicPr>
-                      <pic:cNvPr id="0" name="image6.png"/>
+                      <pic:cNvPr id="0" name="image5.png"/>
                       <pic:cNvPicPr preferRelativeResize="0"/>
                     </pic:nvPicPr>
                     <pic:blipFill>
@@ -10623,7 +11106,7 @@
                     <pic:spPr>
                       <a:xfrm>
                         <a:off x="0" y="0"/>
-                        <a:ext cx="5905500" cy="114300"/>
+                        <a:ext cx="5943600" cy="152400"/>
                       </a:xfrm>
                       <a:prstGeom prst="rect"/>
                       <a:ln/>
@@ -10689,15 +11172,15 @@
             <wp:anchor allowOverlap="1" behindDoc="0" distB="0" distT="0" distL="114300" distR="114300" hidden="0" layoutInCell="1" locked="0" relativeHeight="0" simplePos="0">
               <wp:simplePos x="0" y="0"/>
               <wp:positionH relativeFrom="column">
-                <wp:posOffset>-139699</wp:posOffset>
+                <wp:posOffset>-152399</wp:posOffset>
               </wp:positionH>
               <wp:positionV relativeFrom="paragraph">
-                <wp:posOffset>152400</wp:posOffset>
+                <wp:posOffset>127000</wp:posOffset>
               </wp:positionV>
-              <wp:extent cx="5905500" cy="114300"/>
+              <wp:extent cx="5943600" cy="152400"/>
               <wp:effectExtent b="0" l="0" r="0" t="0"/>
               <wp:wrapNone/>
-              <wp:docPr id="17" name=""/>
+              <wp:docPr id="24" name=""/>
               <a:graphic>
                 <a:graphicData uri="http://schemas.microsoft.com/office/word/2010/wordprocessingShape">
                   <wps:wsp>
@@ -10735,20 +11218,20 @@
             <wp:anchor allowOverlap="1" behindDoc="0" distB="0" distT="0" distL="114300" distR="114300" hidden="0" layoutInCell="1" locked="0" relativeHeight="0" simplePos="0">
               <wp:simplePos x="0" y="0"/>
               <wp:positionH relativeFrom="column">
-                <wp:posOffset>-139699</wp:posOffset>
+                <wp:posOffset>-152399</wp:posOffset>
               </wp:positionH>
               <wp:positionV relativeFrom="paragraph">
-                <wp:posOffset>152400</wp:posOffset>
+                <wp:posOffset>127000</wp:posOffset>
               </wp:positionV>
-              <wp:extent cx="5905500" cy="114300"/>
+              <wp:extent cx="5943600" cy="152400"/>
               <wp:effectExtent b="0" l="0" r="0" t="0"/>
               <wp:wrapNone/>
-              <wp:docPr id="17" name="image7.png"/>
+              <wp:docPr id="24" name="image6.png"/>
               <a:graphic>
                 <a:graphicData uri="http://schemas.openxmlformats.org/drawingml/2006/picture">
                   <pic:pic>
                     <pic:nvPicPr>
-                      <pic:cNvPr id="0" name="image7.png"/>
+                      <pic:cNvPr id="0" name="image6.png"/>
                       <pic:cNvPicPr preferRelativeResize="0"/>
                     </pic:nvPicPr>
                     <pic:blipFill>
@@ -10761,7 +11244,7 @@
                     <pic:spPr>
                       <a:xfrm>
                         <a:off x="0" y="0"/>
-                        <a:ext cx="5905500" cy="114300"/>
+                        <a:ext cx="5943600" cy="152400"/>
                       </a:xfrm>
                       <a:prstGeom prst="rect"/>
                       <a:ln/>
@@ -10783,109 +11266,231 @@
   <w:abstractNum w:abstractNumId="1">
     <w:lvl w:ilvl="0">
       <w:start w:val="1"/>
+      <w:numFmt w:val="bullet"/>
+      <w:lvlText w:val="⮚"/>
+      <w:lvlJc w:val="left"/>
+      <w:pPr>
+        <w:ind w:left="720" w:hanging="360"/>
+      </w:pPr>
+      <w:rPr>
+        <w:rFonts w:ascii="Noto Sans" w:cs="Noto Sans" w:eastAsia="Noto Sans" w:hAnsi="Noto Sans"/>
+      </w:rPr>
+    </w:lvl>
+    <w:lvl w:ilvl="1">
+      <w:start w:val="1"/>
+      <w:numFmt w:val="bullet"/>
+      <w:lvlText w:val="o"/>
+      <w:lvlJc w:val="left"/>
+      <w:pPr>
+        <w:ind w:left="1440" w:hanging="360"/>
+      </w:pPr>
+      <w:rPr>
+        <w:rFonts w:ascii="Courier New" w:cs="Courier New" w:eastAsia="Courier New" w:hAnsi="Courier New"/>
+      </w:rPr>
+    </w:lvl>
+    <w:lvl w:ilvl="2">
+      <w:start w:val="1"/>
+      <w:numFmt w:val="bullet"/>
+      <w:lvlText w:val="▪"/>
+      <w:lvlJc w:val="left"/>
+      <w:pPr>
+        <w:ind w:left="2160" w:hanging="360"/>
+      </w:pPr>
+      <w:rPr>
+        <w:rFonts w:ascii="Noto Sans" w:cs="Noto Sans" w:eastAsia="Noto Sans" w:hAnsi="Noto Sans"/>
+      </w:rPr>
+    </w:lvl>
+    <w:lvl w:ilvl="3">
+      <w:start w:val="1"/>
+      <w:numFmt w:val="bullet"/>
+      <w:lvlText w:val="●"/>
+      <w:lvlJc w:val="left"/>
+      <w:pPr>
+        <w:ind w:left="2880" w:hanging="360"/>
+      </w:pPr>
+      <w:rPr>
+        <w:rFonts w:ascii="Noto Sans" w:cs="Noto Sans" w:eastAsia="Noto Sans" w:hAnsi="Noto Sans"/>
+      </w:rPr>
+    </w:lvl>
+    <w:lvl w:ilvl="4">
+      <w:start w:val="1"/>
+      <w:numFmt w:val="bullet"/>
+      <w:lvlText w:val="o"/>
+      <w:lvlJc w:val="left"/>
+      <w:pPr>
+        <w:ind w:left="3600" w:hanging="360"/>
+      </w:pPr>
+      <w:rPr>
+        <w:rFonts w:ascii="Courier New" w:cs="Courier New" w:eastAsia="Courier New" w:hAnsi="Courier New"/>
+      </w:rPr>
+    </w:lvl>
+    <w:lvl w:ilvl="5">
+      <w:start w:val="1"/>
+      <w:numFmt w:val="bullet"/>
+      <w:lvlText w:val="▪"/>
+      <w:lvlJc w:val="left"/>
+      <w:pPr>
+        <w:ind w:left="4320" w:hanging="360"/>
+      </w:pPr>
+      <w:rPr>
+        <w:rFonts w:ascii="Noto Sans" w:cs="Noto Sans" w:eastAsia="Noto Sans" w:hAnsi="Noto Sans"/>
+      </w:rPr>
+    </w:lvl>
+    <w:lvl w:ilvl="6">
+      <w:start w:val="1"/>
+      <w:numFmt w:val="bullet"/>
+      <w:lvlText w:val="●"/>
+      <w:lvlJc w:val="left"/>
+      <w:pPr>
+        <w:ind w:left="5040" w:hanging="360"/>
+      </w:pPr>
+      <w:rPr>
+        <w:rFonts w:ascii="Noto Sans" w:cs="Noto Sans" w:eastAsia="Noto Sans" w:hAnsi="Noto Sans"/>
+      </w:rPr>
+    </w:lvl>
+    <w:lvl w:ilvl="7">
+      <w:start w:val="1"/>
+      <w:numFmt w:val="bullet"/>
+      <w:lvlText w:val="o"/>
+      <w:lvlJc w:val="left"/>
+      <w:pPr>
+        <w:ind w:left="5760" w:hanging="360"/>
+      </w:pPr>
+      <w:rPr>
+        <w:rFonts w:ascii="Courier New" w:cs="Courier New" w:eastAsia="Courier New" w:hAnsi="Courier New"/>
+      </w:rPr>
+    </w:lvl>
+    <w:lvl w:ilvl="8">
+      <w:start w:val="1"/>
+      <w:numFmt w:val="bullet"/>
+      <w:lvlText w:val="▪"/>
+      <w:lvlJc w:val="left"/>
+      <w:pPr>
+        <w:ind w:left="6480" w:hanging="360"/>
+      </w:pPr>
+      <w:rPr>
+        <w:rFonts w:ascii="Noto Sans" w:cs="Noto Sans" w:eastAsia="Noto Sans" w:hAnsi="Noto Sans"/>
+      </w:rPr>
+    </w:lvl>
+  </w:abstractNum>
+  <w:abstractNum w:abstractNumId="2">
+    <w:lvl w:ilvl="0">
+      <w:start w:val="1"/>
       <w:numFmt w:val="decimal"/>
       <w:lvlText w:val="%1."/>
       <w:lvlJc w:val="left"/>
       <w:pPr>
-        <w:ind w:left="360" w:hanging="360"/>
-      </w:pPr>
-      <w:rPr>
-        <w:sz w:val="40"/>
-        <w:szCs w:val="40"/>
+        <w:ind w:left="720" w:hanging="360"/>
+      </w:pPr>
+      <w:rPr>
+        <w:u w:val="none"/>
       </w:rPr>
     </w:lvl>
     <w:lvl w:ilvl="1">
       <w:start w:val="1"/>
+      <w:numFmt w:val="lowerLetter"/>
+      <w:lvlText w:val="%2."/>
+      <w:lvlJc w:val="left"/>
+      <w:pPr>
+        <w:ind w:left="1440" w:hanging="360"/>
+      </w:pPr>
+      <w:rPr>
+        <w:u w:val="none"/>
+      </w:rPr>
+    </w:lvl>
+    <w:lvl w:ilvl="2">
+      <w:start w:val="1"/>
+      <w:numFmt w:val="lowerRoman"/>
+      <w:lvlText w:val="%3."/>
+      <w:lvlJc w:val="right"/>
+      <w:pPr>
+        <w:ind w:left="2160" w:hanging="360"/>
+      </w:pPr>
+      <w:rPr>
+        <w:u w:val="none"/>
+      </w:rPr>
+    </w:lvl>
+    <w:lvl w:ilvl="3">
+      <w:start w:val="1"/>
       <w:numFmt w:val="decimal"/>
-      <w:lvlText w:val="%1.%2."/>
+      <w:lvlText w:val="%4."/>
       <w:lvlJc w:val="left"/>
       <w:pPr>
-        <w:ind w:left="0" w:firstLine="0"/>
-      </w:pPr>
-      <w:rPr>
-        <w:i w:val="1"/>
+        <w:ind w:left="2880" w:hanging="360"/>
+      </w:pPr>
+      <w:rPr>
         <w:u w:val="none"/>
       </w:rPr>
     </w:lvl>
-    <w:lvl w:ilvl="2">
+    <w:lvl w:ilvl="4">
+      <w:start w:val="1"/>
+      <w:numFmt w:val="lowerLetter"/>
+      <w:lvlText w:val="%5."/>
+      <w:lvlJc w:val="left"/>
+      <w:pPr>
+        <w:ind w:left="3600" w:hanging="360"/>
+      </w:pPr>
+      <w:rPr>
+        <w:u w:val="none"/>
+      </w:rPr>
+    </w:lvl>
+    <w:lvl w:ilvl="5">
+      <w:start w:val="1"/>
+      <w:numFmt w:val="lowerRoman"/>
+      <w:lvlText w:val="%6."/>
+      <w:lvlJc w:val="right"/>
+      <w:pPr>
+        <w:ind w:left="4320" w:hanging="360"/>
+      </w:pPr>
+      <w:rPr>
+        <w:u w:val="none"/>
+      </w:rPr>
+    </w:lvl>
+    <w:lvl w:ilvl="6">
       <w:start w:val="1"/>
       <w:numFmt w:val="decimal"/>
-      <w:lvlText w:val="%1.%2.%3."/>
+      <w:lvlText w:val="%7."/>
       <w:lvlJc w:val="left"/>
       <w:pPr>
-        <w:ind w:left="1224" w:hanging="504"/>
-      </w:pPr>
-      <w:rPr/>
-    </w:lvl>
-    <w:lvl w:ilvl="3">
-      <w:start w:val="1"/>
-      <w:numFmt w:val="decimal"/>
-      <w:lvlText w:val="%1.%2.%3.%4."/>
+        <w:ind w:left="5040" w:hanging="360"/>
+      </w:pPr>
+      <w:rPr>
+        <w:u w:val="none"/>
+      </w:rPr>
+    </w:lvl>
+    <w:lvl w:ilvl="7">
+      <w:start w:val="1"/>
+      <w:numFmt w:val="lowerLetter"/>
+      <w:lvlText w:val="%8."/>
       <w:lvlJc w:val="left"/>
       <w:pPr>
-        <w:ind w:left="1728" w:hanging="647"/>
-      </w:pPr>
-      <w:rPr/>
-    </w:lvl>
-    <w:lvl w:ilvl="4">
-      <w:start w:val="1"/>
-      <w:numFmt w:val="decimal"/>
-      <w:lvlText w:val="%1.%2.%3.%4.%5."/>
-      <w:lvlJc w:val="left"/>
-      <w:pPr>
-        <w:ind w:left="2232" w:hanging="792"/>
-      </w:pPr>
-      <w:rPr/>
-    </w:lvl>
-    <w:lvl w:ilvl="5">
-      <w:start w:val="1"/>
-      <w:numFmt w:val="decimal"/>
-      <w:lvlText w:val="%1.%2.%3.%4.%5.%6."/>
-      <w:lvlJc w:val="left"/>
-      <w:pPr>
-        <w:ind w:left="2736" w:hanging="934.9999999999998"/>
-      </w:pPr>
-      <w:rPr/>
-    </w:lvl>
-    <w:lvl w:ilvl="6">
-      <w:start w:val="1"/>
-      <w:numFmt w:val="decimal"/>
-      <w:lvlText w:val="%1.%2.%3.%4.%5.%6.%7."/>
-      <w:lvlJc w:val="left"/>
-      <w:pPr>
-        <w:ind w:left="3240" w:hanging="1080"/>
-      </w:pPr>
-      <w:rPr/>
-    </w:lvl>
-    <w:lvl w:ilvl="7">
-      <w:start w:val="1"/>
-      <w:numFmt w:val="decimal"/>
-      <w:lvlText w:val="%1.%2.%3.%4.%5.%6.%7.%8."/>
-      <w:lvlJc w:val="left"/>
-      <w:pPr>
-        <w:ind w:left="3744" w:hanging="1224.0000000000005"/>
-      </w:pPr>
-      <w:rPr/>
+        <w:ind w:left="5760" w:hanging="360"/>
+      </w:pPr>
+      <w:rPr>
+        <w:u w:val="none"/>
+      </w:rPr>
     </w:lvl>
     <w:lvl w:ilvl="8">
       <w:start w:val="1"/>
-      <w:numFmt w:val="decimal"/>
-      <w:lvlText w:val="%1.%2.%3.%4.%5.%6.%7.%8.%9."/>
-      <w:lvlJc w:val="left"/>
-      <w:pPr>
-        <w:ind w:left="4320" w:hanging="1440"/>
-      </w:pPr>
-      <w:rPr/>
+      <w:numFmt w:val="lowerRoman"/>
+      <w:lvlText w:val="%9."/>
+      <w:lvlJc w:val="right"/>
+      <w:pPr>
+        <w:ind w:left="6480" w:hanging="360"/>
+      </w:pPr>
+      <w:rPr>
+        <w:u w:val="none"/>
+      </w:rPr>
     </w:lvl>
   </w:abstractNum>
-  <w:abstractNum w:abstractNumId="2">
+  <w:abstractNum w:abstractNumId="3">
     <w:lvl w:ilvl="0">
       <w:start w:val="1"/>
       <w:numFmt w:val="bullet"/>
       <w:lvlText w:val="⮚"/>
       <w:lvlJc w:val="left"/>
       <w:pPr>
-        <w:ind w:left="1080" w:hanging="360"/>
+        <w:ind w:left="720" w:hanging="360"/>
       </w:pPr>
       <w:rPr>
         <w:rFonts w:ascii="Noto Sans" w:cs="Noto Sans" w:eastAsia="Noto Sans" w:hAnsi="Noto Sans"/>
@@ -10897,7 +11502,7 @@
       <w:lvlText w:val="o"/>
       <w:lvlJc w:val="left"/>
       <w:pPr>
-        <w:ind w:left="1800" w:hanging="360"/>
+        <w:ind w:left="1440" w:hanging="360"/>
       </w:pPr>
       <w:rPr>
         <w:rFonts w:ascii="Courier New" w:cs="Courier New" w:eastAsia="Courier New" w:hAnsi="Courier New"/>
@@ -10909,7 +11514,7 @@
       <w:lvlText w:val="▪"/>
       <w:lvlJc w:val="left"/>
       <w:pPr>
-        <w:ind w:left="2520" w:hanging="360"/>
+        <w:ind w:left="2160" w:hanging="360"/>
       </w:pPr>
       <w:rPr>
         <w:rFonts w:ascii="Noto Sans" w:cs="Noto Sans" w:eastAsia="Noto Sans" w:hAnsi="Noto Sans"/>
@@ -10921,7 +11526,7 @@
       <w:lvlText w:val="●"/>
       <w:lvlJc w:val="left"/>
       <w:pPr>
-        <w:ind w:left="3240" w:hanging="360"/>
+        <w:ind w:left="2880" w:hanging="360"/>
       </w:pPr>
       <w:rPr>
         <w:rFonts w:ascii="Noto Sans" w:cs="Noto Sans" w:eastAsia="Noto Sans" w:hAnsi="Noto Sans"/>
@@ -10933,7 +11538,7 @@
       <w:lvlText w:val="o"/>
       <w:lvlJc w:val="left"/>
       <w:pPr>
-        <w:ind w:left="3960" w:hanging="360"/>
+        <w:ind w:left="3600" w:hanging="360"/>
       </w:pPr>
       <w:rPr>
         <w:rFonts w:ascii="Courier New" w:cs="Courier New" w:eastAsia="Courier New" w:hAnsi="Courier New"/>
@@ -10945,7 +11550,7 @@
       <w:lvlText w:val="▪"/>
       <w:lvlJc w:val="left"/>
       <w:pPr>
-        <w:ind w:left="4680" w:hanging="360"/>
+        <w:ind w:left="4320" w:hanging="360"/>
       </w:pPr>
       <w:rPr>
         <w:rFonts w:ascii="Noto Sans" w:cs="Noto Sans" w:eastAsia="Noto Sans" w:hAnsi="Noto Sans"/>
@@ -10957,7 +11562,7 @@
       <w:lvlText w:val="●"/>
       <w:lvlJc w:val="left"/>
       <w:pPr>
-        <w:ind w:left="5400" w:hanging="360"/>
+        <w:ind w:left="5040" w:hanging="360"/>
       </w:pPr>
       <w:rPr>
         <w:rFonts w:ascii="Noto Sans" w:cs="Noto Sans" w:eastAsia="Noto Sans" w:hAnsi="Noto Sans"/>
@@ -10969,7 +11574,7 @@
       <w:lvlText w:val="o"/>
       <w:lvlJc w:val="left"/>
       <w:pPr>
-        <w:ind w:left="6120" w:hanging="360"/>
+        <w:ind w:left="5760" w:hanging="360"/>
       </w:pPr>
       <w:rPr>
         <w:rFonts w:ascii="Courier New" w:cs="Courier New" w:eastAsia="Courier New" w:hAnsi="Courier New"/>
@@ -10981,110 +11586,126 @@
       <w:lvlText w:val="▪"/>
       <w:lvlJc w:val="left"/>
       <w:pPr>
-        <w:ind w:left="6840" w:hanging="360"/>
+        <w:ind w:left="6480" w:hanging="360"/>
       </w:pPr>
       <w:rPr>
         <w:rFonts w:ascii="Noto Sans" w:cs="Noto Sans" w:eastAsia="Noto Sans" w:hAnsi="Noto Sans"/>
       </w:rPr>
-    </w:lvl>
-  </w:abstractNum>
-  <w:abstractNum w:abstractNumId="3">
-    <w:lvl w:ilvl="0">
-      <w:start w:val="1"/>
-      <w:numFmt w:val="decimal"/>
-      <w:lvlText w:val="%1"/>
-      <w:lvlJc w:val="left"/>
-      <w:pPr>
-        <w:ind w:left="390" w:hanging="390"/>
-      </w:pPr>
-      <w:rPr>
-        <w:rFonts w:ascii="Times New Roman" w:cs="Times New Roman" w:eastAsia="Times New Roman" w:hAnsi="Times New Roman"/>
-      </w:rPr>
-    </w:lvl>
-    <w:lvl w:ilvl="1">
-      <w:start w:val="1"/>
-      <w:numFmt w:val="decimal"/>
-      <w:lvlText w:val="%1.%2"/>
-      <w:lvlJc w:val="left"/>
-      <w:pPr>
-        <w:ind w:left="834" w:hanging="389.99999999999994"/>
-      </w:pPr>
-      <w:rPr/>
-    </w:lvl>
-    <w:lvl w:ilvl="2">
-      <w:start w:val="1"/>
-      <w:numFmt w:val="decimal"/>
-      <w:lvlText w:val="%1.%2.%3"/>
-      <w:lvlJc w:val="left"/>
-      <w:pPr>
-        <w:ind w:left="1608" w:hanging="719.9999999999999"/>
-      </w:pPr>
-      <w:rPr/>
-    </w:lvl>
-    <w:lvl w:ilvl="3">
-      <w:start w:val="1"/>
-      <w:numFmt w:val="decimal"/>
-      <w:lvlText w:val="%1.%2.%3.%4"/>
-      <w:lvlJc w:val="left"/>
-      <w:pPr>
-        <w:ind w:left="2052" w:hanging="720"/>
-      </w:pPr>
-      <w:rPr/>
-    </w:lvl>
-    <w:lvl w:ilvl="4">
-      <w:start w:val="1"/>
-      <w:numFmt w:val="decimal"/>
-      <w:lvlText w:val="%1.%2.%3.%4.%5"/>
-      <w:lvlJc w:val="left"/>
-      <w:pPr>
-        <w:ind w:left="2856" w:hanging="1079.9999999999998"/>
-      </w:pPr>
-      <w:rPr/>
-    </w:lvl>
-    <w:lvl w:ilvl="5">
-      <w:start w:val="1"/>
-      <w:numFmt w:val="decimal"/>
-      <w:lvlText w:val="%1.%2.%3.%4.%5.%6"/>
-      <w:lvlJc w:val="left"/>
-      <w:pPr>
-        <w:ind w:left="3660" w:hanging="1440"/>
-      </w:pPr>
-      <w:rPr/>
-    </w:lvl>
-    <w:lvl w:ilvl="6">
-      <w:start w:val="1"/>
-      <w:numFmt w:val="decimal"/>
-      <w:lvlText w:val="%1.%2.%3.%4.%5.%6.%7"/>
-      <w:lvlJc w:val="left"/>
-      <w:pPr>
-        <w:ind w:left="4104" w:hanging="1440"/>
-      </w:pPr>
-      <w:rPr/>
-    </w:lvl>
-    <w:lvl w:ilvl="7">
-      <w:start w:val="1"/>
-      <w:numFmt w:val="decimal"/>
-      <w:lvlText w:val="%1.%2.%3.%4.%5.%6.%7.%8"/>
-      <w:lvlJc w:val="left"/>
-      <w:pPr>
-        <w:ind w:left="4908" w:hanging="1800"/>
-      </w:pPr>
-      <w:rPr/>
-    </w:lvl>
-    <w:lvl w:ilvl="8">
-      <w:start w:val="1"/>
-      <w:numFmt w:val="decimal"/>
-      <w:lvlText w:val="%1.%2.%3.%4.%5.%6.%7.%8.%9"/>
-      <w:lvlJc w:val="left"/>
-      <w:pPr>
-        <w:ind w:left="5352" w:hanging="1799.9999999999995"/>
-      </w:pPr>
-      <w:rPr/>
     </w:lvl>
   </w:abstractNum>
   <w:abstractNum w:abstractNumId="4">
     <w:lvl w:ilvl="0">
       <w:start w:val="1"/>
+      <w:numFmt w:val="decimal"/>
+      <w:lvlText w:val="%1."/>
+      <w:lvlJc w:val="left"/>
+      <w:pPr>
+        <w:ind w:left="720" w:hanging="360"/>
+      </w:pPr>
+      <w:rPr>
+        <w:u w:val="none"/>
+      </w:rPr>
+    </w:lvl>
+    <w:lvl w:ilvl="1">
+      <w:start w:val="1"/>
+      <w:numFmt w:val="lowerLetter"/>
+      <w:lvlText w:val="%2."/>
+      <w:lvlJc w:val="left"/>
+      <w:pPr>
+        <w:ind w:left="1440" w:hanging="360"/>
+      </w:pPr>
+      <w:rPr>
+        <w:u w:val="none"/>
+      </w:rPr>
+    </w:lvl>
+    <w:lvl w:ilvl="2">
+      <w:start w:val="1"/>
+      <w:numFmt w:val="lowerRoman"/>
+      <w:lvlText w:val="%3."/>
+      <w:lvlJc w:val="right"/>
+      <w:pPr>
+        <w:ind w:left="2160" w:hanging="360"/>
+      </w:pPr>
+      <w:rPr>
+        <w:u w:val="none"/>
+      </w:rPr>
+    </w:lvl>
+    <w:lvl w:ilvl="3">
+      <w:start w:val="1"/>
+      <w:numFmt w:val="decimal"/>
+      <w:lvlText w:val="%4."/>
+      <w:lvlJc w:val="left"/>
+      <w:pPr>
+        <w:ind w:left="2880" w:hanging="360"/>
+      </w:pPr>
+      <w:rPr>
+        <w:u w:val="none"/>
+      </w:rPr>
+    </w:lvl>
+    <w:lvl w:ilvl="4">
+      <w:start w:val="1"/>
+      <w:numFmt w:val="lowerLetter"/>
+      <w:lvlText w:val="%5."/>
+      <w:lvlJc w:val="left"/>
+      <w:pPr>
+        <w:ind w:left="3600" w:hanging="360"/>
+      </w:pPr>
+      <w:rPr>
+        <w:u w:val="none"/>
+      </w:rPr>
+    </w:lvl>
+    <w:lvl w:ilvl="5">
+      <w:start w:val="1"/>
+      <w:numFmt w:val="lowerRoman"/>
+      <w:lvlText w:val="%6."/>
+      <w:lvlJc w:val="right"/>
+      <w:pPr>
+        <w:ind w:left="4320" w:hanging="360"/>
+      </w:pPr>
+      <w:rPr>
+        <w:u w:val="none"/>
+      </w:rPr>
+    </w:lvl>
+    <w:lvl w:ilvl="6">
+      <w:start w:val="1"/>
+      <w:numFmt w:val="decimal"/>
+      <w:lvlText w:val="%7."/>
+      <w:lvlJc w:val="left"/>
+      <w:pPr>
+        <w:ind w:left="5040" w:hanging="360"/>
+      </w:pPr>
+      <w:rPr>
+        <w:u w:val="none"/>
+      </w:rPr>
+    </w:lvl>
+    <w:lvl w:ilvl="7">
+      <w:start w:val="1"/>
+      <w:numFmt w:val="lowerLetter"/>
+      <w:lvlText w:val="%8."/>
+      <w:lvlJc w:val="left"/>
+      <w:pPr>
+        <w:ind w:left="5760" w:hanging="360"/>
+      </w:pPr>
+      <w:rPr>
+        <w:u w:val="none"/>
+      </w:rPr>
+    </w:lvl>
+    <w:lvl w:ilvl="8">
+      <w:start w:val="1"/>
+      <w:numFmt w:val="lowerRoman"/>
+      <w:lvlText w:val="%9."/>
+      <w:lvlJc w:val="right"/>
+      <w:pPr>
+        <w:ind w:left="6480" w:hanging="360"/>
+      </w:pPr>
+      <w:rPr>
+        <w:u w:val="none"/>
+      </w:rPr>
+    </w:lvl>
+  </w:abstractNum>
+  <w:abstractNum w:abstractNumId="5">
+    <w:lvl w:ilvl="0">
+      <w:start w:val="1"/>
       <w:numFmt w:val="bullet"/>
       <w:lvlText w:val="⮚"/>
       <w:lvlJc w:val="left"/>
@@ -11192,7 +11813,7 @@
       </w:rPr>
     </w:lvl>
   </w:abstractNum>
-  <w:abstractNum w:abstractNumId="5">
+  <w:abstractNum w:abstractNumId="6">
     <w:lvl w:ilvl="0">
       <w:start w:val="1"/>
       <w:numFmt w:val="decimal"/>
@@ -11201,6 +11822,224 @@
       <w:pPr>
         <w:ind w:left="720" w:hanging="360"/>
       </w:pPr>
+      <w:rPr/>
+    </w:lvl>
+    <w:lvl w:ilvl="1">
+      <w:start w:val="1"/>
+      <w:numFmt w:val="bullet"/>
+      <w:lvlText w:val="o"/>
+      <w:lvlJc w:val="left"/>
+      <w:pPr>
+        <w:ind w:left="1440" w:hanging="360"/>
+      </w:pPr>
+      <w:rPr>
+        <w:rFonts w:ascii="Courier New" w:cs="Courier New" w:eastAsia="Courier New" w:hAnsi="Courier New"/>
+      </w:rPr>
+    </w:lvl>
+    <w:lvl w:ilvl="2">
+      <w:start w:val="1"/>
+      <w:numFmt w:val="bullet"/>
+      <w:lvlText w:val="▪"/>
+      <w:lvlJc w:val="left"/>
+      <w:pPr>
+        <w:ind w:left="2160" w:hanging="360"/>
+      </w:pPr>
+      <w:rPr>
+        <w:rFonts w:ascii="Noto Sans" w:cs="Noto Sans" w:eastAsia="Noto Sans" w:hAnsi="Noto Sans"/>
+      </w:rPr>
+    </w:lvl>
+    <w:lvl w:ilvl="3">
+      <w:start w:val="1"/>
+      <w:numFmt w:val="bullet"/>
+      <w:lvlText w:val="●"/>
+      <w:lvlJc w:val="left"/>
+      <w:pPr>
+        <w:ind w:left="2880" w:hanging="360"/>
+      </w:pPr>
+      <w:rPr>
+        <w:rFonts w:ascii="Noto Sans" w:cs="Noto Sans" w:eastAsia="Noto Sans" w:hAnsi="Noto Sans"/>
+      </w:rPr>
+    </w:lvl>
+    <w:lvl w:ilvl="4">
+      <w:start w:val="1"/>
+      <w:numFmt w:val="bullet"/>
+      <w:lvlText w:val="o"/>
+      <w:lvlJc w:val="left"/>
+      <w:pPr>
+        <w:ind w:left="3600" w:hanging="360"/>
+      </w:pPr>
+      <w:rPr>
+        <w:rFonts w:ascii="Courier New" w:cs="Courier New" w:eastAsia="Courier New" w:hAnsi="Courier New"/>
+      </w:rPr>
+    </w:lvl>
+    <w:lvl w:ilvl="5">
+      <w:start w:val="1"/>
+      <w:numFmt w:val="bullet"/>
+      <w:lvlText w:val="▪"/>
+      <w:lvlJc w:val="left"/>
+      <w:pPr>
+        <w:ind w:left="4320" w:hanging="360"/>
+      </w:pPr>
+      <w:rPr>
+        <w:rFonts w:ascii="Noto Sans" w:cs="Noto Sans" w:eastAsia="Noto Sans" w:hAnsi="Noto Sans"/>
+      </w:rPr>
+    </w:lvl>
+    <w:lvl w:ilvl="6">
+      <w:start w:val="1"/>
+      <w:numFmt w:val="bullet"/>
+      <w:lvlText w:val="●"/>
+      <w:lvlJc w:val="left"/>
+      <w:pPr>
+        <w:ind w:left="5040" w:hanging="360"/>
+      </w:pPr>
+      <w:rPr>
+        <w:rFonts w:ascii="Noto Sans" w:cs="Noto Sans" w:eastAsia="Noto Sans" w:hAnsi="Noto Sans"/>
+      </w:rPr>
+    </w:lvl>
+    <w:lvl w:ilvl="7">
+      <w:start w:val="1"/>
+      <w:numFmt w:val="bullet"/>
+      <w:lvlText w:val="o"/>
+      <w:lvlJc w:val="left"/>
+      <w:pPr>
+        <w:ind w:left="5760" w:hanging="360"/>
+      </w:pPr>
+      <w:rPr>
+        <w:rFonts w:ascii="Courier New" w:cs="Courier New" w:eastAsia="Courier New" w:hAnsi="Courier New"/>
+      </w:rPr>
+    </w:lvl>
+    <w:lvl w:ilvl="8">
+      <w:start w:val="1"/>
+      <w:numFmt w:val="bullet"/>
+      <w:lvlText w:val="▪"/>
+      <w:lvlJc w:val="left"/>
+      <w:pPr>
+        <w:ind w:left="6480" w:hanging="360"/>
+      </w:pPr>
+      <w:rPr>
+        <w:rFonts w:ascii="Noto Sans" w:cs="Noto Sans" w:eastAsia="Noto Sans" w:hAnsi="Noto Sans"/>
+      </w:rPr>
+    </w:lvl>
+  </w:abstractNum>
+  <w:abstractNum w:abstractNumId="7">
+    <w:lvl w:ilvl="0">
+      <w:start w:val="1"/>
+      <w:numFmt w:val="bullet"/>
+      <w:lvlText w:val="⮚"/>
+      <w:lvlJc w:val="left"/>
+      <w:pPr>
+        <w:ind w:left="720" w:hanging="360"/>
+      </w:pPr>
+      <w:rPr>
+        <w:rFonts w:ascii="Noto Sans" w:cs="Noto Sans" w:eastAsia="Noto Sans" w:hAnsi="Noto Sans"/>
+      </w:rPr>
+    </w:lvl>
+    <w:lvl w:ilvl="1">
+      <w:start w:val="1"/>
+      <w:numFmt w:val="bullet"/>
+      <w:lvlText w:val="o"/>
+      <w:lvlJc w:val="left"/>
+      <w:pPr>
+        <w:ind w:left="1440" w:hanging="360"/>
+      </w:pPr>
+      <w:rPr>
+        <w:rFonts w:ascii="Courier New" w:cs="Courier New" w:eastAsia="Courier New" w:hAnsi="Courier New"/>
+      </w:rPr>
+    </w:lvl>
+    <w:lvl w:ilvl="2">
+      <w:start w:val="1"/>
+      <w:numFmt w:val="bullet"/>
+      <w:lvlText w:val="▪"/>
+      <w:lvlJc w:val="left"/>
+      <w:pPr>
+        <w:ind w:left="2160" w:hanging="360"/>
+      </w:pPr>
+      <w:rPr>
+        <w:rFonts w:ascii="Noto Sans" w:cs="Noto Sans" w:eastAsia="Noto Sans" w:hAnsi="Noto Sans"/>
+      </w:rPr>
+    </w:lvl>
+    <w:lvl w:ilvl="3">
+      <w:start w:val="1"/>
+      <w:numFmt w:val="bullet"/>
+      <w:lvlText w:val="●"/>
+      <w:lvlJc w:val="left"/>
+      <w:pPr>
+        <w:ind w:left="2880" w:hanging="360"/>
+      </w:pPr>
+      <w:rPr>
+        <w:rFonts w:ascii="Noto Sans" w:cs="Noto Sans" w:eastAsia="Noto Sans" w:hAnsi="Noto Sans"/>
+      </w:rPr>
+    </w:lvl>
+    <w:lvl w:ilvl="4">
+      <w:start w:val="1"/>
+      <w:numFmt w:val="bullet"/>
+      <w:lvlText w:val="o"/>
+      <w:lvlJc w:val="left"/>
+      <w:pPr>
+        <w:ind w:left="3600" w:hanging="360"/>
+      </w:pPr>
+      <w:rPr>
+        <w:rFonts w:ascii="Courier New" w:cs="Courier New" w:eastAsia="Courier New" w:hAnsi="Courier New"/>
+      </w:rPr>
+    </w:lvl>
+    <w:lvl w:ilvl="5">
+      <w:start w:val="1"/>
+      <w:numFmt w:val="bullet"/>
+      <w:lvlText w:val="▪"/>
+      <w:lvlJc w:val="left"/>
+      <w:pPr>
+        <w:ind w:left="4320" w:hanging="360"/>
+      </w:pPr>
+      <w:rPr>
+        <w:rFonts w:ascii="Noto Sans" w:cs="Noto Sans" w:eastAsia="Noto Sans" w:hAnsi="Noto Sans"/>
+      </w:rPr>
+    </w:lvl>
+    <w:lvl w:ilvl="6">
+      <w:start w:val="1"/>
+      <w:numFmt w:val="bullet"/>
+      <w:lvlText w:val="●"/>
+      <w:lvlJc w:val="left"/>
+      <w:pPr>
+        <w:ind w:left="5040" w:hanging="360"/>
+      </w:pPr>
+      <w:rPr>
+        <w:rFonts w:ascii="Noto Sans" w:cs="Noto Sans" w:eastAsia="Noto Sans" w:hAnsi="Noto Sans"/>
+      </w:rPr>
+    </w:lvl>
+    <w:lvl w:ilvl="7">
+      <w:start w:val="1"/>
+      <w:numFmt w:val="bullet"/>
+      <w:lvlText w:val="o"/>
+      <w:lvlJc w:val="left"/>
+      <w:pPr>
+        <w:ind w:left="5760" w:hanging="360"/>
+      </w:pPr>
+      <w:rPr>
+        <w:rFonts w:ascii="Courier New" w:cs="Courier New" w:eastAsia="Courier New" w:hAnsi="Courier New"/>
+      </w:rPr>
+    </w:lvl>
+    <w:lvl w:ilvl="8">
+      <w:start w:val="1"/>
+      <w:numFmt w:val="bullet"/>
+      <w:lvlText w:val="▪"/>
+      <w:lvlJc w:val="left"/>
+      <w:pPr>
+        <w:ind w:left="6480" w:hanging="360"/>
+      </w:pPr>
+      <w:rPr>
+        <w:rFonts w:ascii="Noto Sans" w:cs="Noto Sans" w:eastAsia="Noto Sans" w:hAnsi="Noto Sans"/>
+      </w:rPr>
+    </w:lvl>
+  </w:abstractNum>
+  <w:abstractNum w:abstractNumId="8">
+    <w:lvl w:ilvl="0">
+      <w:start w:val="1"/>
+      <w:numFmt w:val="decimal"/>
+      <w:lvlText w:val="%1."/>
+      <w:lvlJc w:val="left"/>
+      <w:pPr>
+        <w:ind w:left="720" w:hanging="360"/>
+      </w:pPr>
       <w:rPr>
         <w:u w:val="none"/>
       </w:rPr>
@@ -11302,117 +12141,7 @@
       </w:rPr>
     </w:lvl>
   </w:abstractNum>
-  <w:abstractNum w:abstractNumId="6">
-    <w:lvl w:ilvl="0">
-      <w:start w:val="1"/>
-      <w:numFmt w:val="bullet"/>
-      <w:lvlText w:val="⮚"/>
-      <w:lvlJc w:val="left"/>
-      <w:pPr>
-        <w:ind w:left="720" w:hanging="360"/>
-      </w:pPr>
-      <w:rPr>
-        <w:rFonts w:ascii="Noto Sans" w:cs="Noto Sans" w:eastAsia="Noto Sans" w:hAnsi="Noto Sans"/>
-      </w:rPr>
-    </w:lvl>
-    <w:lvl w:ilvl="1">
-      <w:start w:val="1"/>
-      <w:numFmt w:val="bullet"/>
-      <w:lvlText w:val="o"/>
-      <w:lvlJc w:val="left"/>
-      <w:pPr>
-        <w:ind w:left="1440" w:hanging="360"/>
-      </w:pPr>
-      <w:rPr>
-        <w:rFonts w:ascii="Courier New" w:cs="Courier New" w:eastAsia="Courier New" w:hAnsi="Courier New"/>
-      </w:rPr>
-    </w:lvl>
-    <w:lvl w:ilvl="2">
-      <w:start w:val="1"/>
-      <w:numFmt w:val="bullet"/>
-      <w:lvlText w:val="▪"/>
-      <w:lvlJc w:val="left"/>
-      <w:pPr>
-        <w:ind w:left="2160" w:hanging="360"/>
-      </w:pPr>
-      <w:rPr>
-        <w:rFonts w:ascii="Noto Sans" w:cs="Noto Sans" w:eastAsia="Noto Sans" w:hAnsi="Noto Sans"/>
-      </w:rPr>
-    </w:lvl>
-    <w:lvl w:ilvl="3">
-      <w:start w:val="1"/>
-      <w:numFmt w:val="bullet"/>
-      <w:lvlText w:val="●"/>
-      <w:lvlJc w:val="left"/>
-      <w:pPr>
-        <w:ind w:left="2880" w:hanging="360"/>
-      </w:pPr>
-      <w:rPr>
-        <w:rFonts w:ascii="Noto Sans" w:cs="Noto Sans" w:eastAsia="Noto Sans" w:hAnsi="Noto Sans"/>
-      </w:rPr>
-    </w:lvl>
-    <w:lvl w:ilvl="4">
-      <w:start w:val="1"/>
-      <w:numFmt w:val="bullet"/>
-      <w:lvlText w:val="o"/>
-      <w:lvlJc w:val="left"/>
-      <w:pPr>
-        <w:ind w:left="3600" w:hanging="360"/>
-      </w:pPr>
-      <w:rPr>
-        <w:rFonts w:ascii="Courier New" w:cs="Courier New" w:eastAsia="Courier New" w:hAnsi="Courier New"/>
-      </w:rPr>
-    </w:lvl>
-    <w:lvl w:ilvl="5">
-      <w:start w:val="1"/>
-      <w:numFmt w:val="bullet"/>
-      <w:lvlText w:val="▪"/>
-      <w:lvlJc w:val="left"/>
-      <w:pPr>
-        <w:ind w:left="4320" w:hanging="360"/>
-      </w:pPr>
-      <w:rPr>
-        <w:rFonts w:ascii="Noto Sans" w:cs="Noto Sans" w:eastAsia="Noto Sans" w:hAnsi="Noto Sans"/>
-      </w:rPr>
-    </w:lvl>
-    <w:lvl w:ilvl="6">
-      <w:start w:val="1"/>
-      <w:numFmt w:val="bullet"/>
-      <w:lvlText w:val="●"/>
-      <w:lvlJc w:val="left"/>
-      <w:pPr>
-        <w:ind w:left="5040" w:hanging="360"/>
-      </w:pPr>
-      <w:rPr>
-        <w:rFonts w:ascii="Noto Sans" w:cs="Noto Sans" w:eastAsia="Noto Sans" w:hAnsi="Noto Sans"/>
-      </w:rPr>
-    </w:lvl>
-    <w:lvl w:ilvl="7">
-      <w:start w:val="1"/>
-      <w:numFmt w:val="bullet"/>
-      <w:lvlText w:val="o"/>
-      <w:lvlJc w:val="left"/>
-      <w:pPr>
-        <w:ind w:left="5760" w:hanging="360"/>
-      </w:pPr>
-      <w:rPr>
-        <w:rFonts w:ascii="Courier New" w:cs="Courier New" w:eastAsia="Courier New" w:hAnsi="Courier New"/>
-      </w:rPr>
-    </w:lvl>
-    <w:lvl w:ilvl="8">
-      <w:start w:val="1"/>
-      <w:numFmt w:val="bullet"/>
-      <w:lvlText w:val="▪"/>
-      <w:lvlJc w:val="left"/>
-      <w:pPr>
-        <w:ind w:left="6480" w:hanging="360"/>
-      </w:pPr>
-      <w:rPr>
-        <w:rFonts w:ascii="Noto Sans" w:cs="Noto Sans" w:eastAsia="Noto Sans" w:hAnsi="Noto Sans"/>
-      </w:rPr>
-    </w:lvl>
-  </w:abstractNum>
-  <w:abstractNum w:abstractNumId="7">
+  <w:abstractNum w:abstractNumId="9">
     <w:lvl w:ilvl="0">
       <w:start w:val="1"/>
       <w:numFmt w:val="decimal"/>
@@ -11522,555 +12251,7 @@
       </w:rPr>
     </w:lvl>
   </w:abstractNum>
-  <w:abstractNum w:abstractNumId="8">
-    <w:lvl w:ilvl="0">
-      <w:start w:val="1"/>
-      <w:numFmt w:val="decimal"/>
-      <w:lvlText w:val="%1."/>
-      <w:lvlJc w:val="left"/>
-      <w:pPr>
-        <w:ind w:left="720" w:hanging="360"/>
-      </w:pPr>
-      <w:rPr/>
-    </w:lvl>
-    <w:lvl w:ilvl="1">
-      <w:start w:val="1"/>
-      <w:numFmt w:val="bullet"/>
-      <w:lvlText w:val="o"/>
-      <w:lvlJc w:val="left"/>
-      <w:pPr>
-        <w:ind w:left="1440" w:hanging="360"/>
-      </w:pPr>
-      <w:rPr>
-        <w:rFonts w:ascii="Courier New" w:cs="Courier New" w:eastAsia="Courier New" w:hAnsi="Courier New"/>
-      </w:rPr>
-    </w:lvl>
-    <w:lvl w:ilvl="2">
-      <w:start w:val="1"/>
-      <w:numFmt w:val="bullet"/>
-      <w:lvlText w:val="▪"/>
-      <w:lvlJc w:val="left"/>
-      <w:pPr>
-        <w:ind w:left="2160" w:hanging="360"/>
-      </w:pPr>
-      <w:rPr>
-        <w:rFonts w:ascii="Noto Sans" w:cs="Noto Sans" w:eastAsia="Noto Sans" w:hAnsi="Noto Sans"/>
-      </w:rPr>
-    </w:lvl>
-    <w:lvl w:ilvl="3">
-      <w:start w:val="1"/>
-      <w:numFmt w:val="bullet"/>
-      <w:lvlText w:val="●"/>
-      <w:lvlJc w:val="left"/>
-      <w:pPr>
-        <w:ind w:left="2880" w:hanging="360"/>
-      </w:pPr>
-      <w:rPr>
-        <w:rFonts w:ascii="Noto Sans" w:cs="Noto Sans" w:eastAsia="Noto Sans" w:hAnsi="Noto Sans"/>
-      </w:rPr>
-    </w:lvl>
-    <w:lvl w:ilvl="4">
-      <w:start w:val="1"/>
-      <w:numFmt w:val="bullet"/>
-      <w:lvlText w:val="o"/>
-      <w:lvlJc w:val="left"/>
-      <w:pPr>
-        <w:ind w:left="3600" w:hanging="360"/>
-      </w:pPr>
-      <w:rPr>
-        <w:rFonts w:ascii="Courier New" w:cs="Courier New" w:eastAsia="Courier New" w:hAnsi="Courier New"/>
-      </w:rPr>
-    </w:lvl>
-    <w:lvl w:ilvl="5">
-      <w:start w:val="1"/>
-      <w:numFmt w:val="bullet"/>
-      <w:lvlText w:val="▪"/>
-      <w:lvlJc w:val="left"/>
-      <w:pPr>
-        <w:ind w:left="4320" w:hanging="360"/>
-      </w:pPr>
-      <w:rPr>
-        <w:rFonts w:ascii="Noto Sans" w:cs="Noto Sans" w:eastAsia="Noto Sans" w:hAnsi="Noto Sans"/>
-      </w:rPr>
-    </w:lvl>
-    <w:lvl w:ilvl="6">
-      <w:start w:val="1"/>
-      <w:numFmt w:val="bullet"/>
-      <w:lvlText w:val="●"/>
-      <w:lvlJc w:val="left"/>
-      <w:pPr>
-        <w:ind w:left="5040" w:hanging="360"/>
-      </w:pPr>
-      <w:rPr>
-        <w:rFonts w:ascii="Noto Sans" w:cs="Noto Sans" w:eastAsia="Noto Sans" w:hAnsi="Noto Sans"/>
-      </w:rPr>
-    </w:lvl>
-    <w:lvl w:ilvl="7">
-      <w:start w:val="1"/>
-      <w:numFmt w:val="bullet"/>
-      <w:lvlText w:val="o"/>
-      <w:lvlJc w:val="left"/>
-      <w:pPr>
-        <w:ind w:left="5760" w:hanging="360"/>
-      </w:pPr>
-      <w:rPr>
-        <w:rFonts w:ascii="Courier New" w:cs="Courier New" w:eastAsia="Courier New" w:hAnsi="Courier New"/>
-      </w:rPr>
-    </w:lvl>
-    <w:lvl w:ilvl="8">
-      <w:start w:val="1"/>
-      <w:numFmt w:val="bullet"/>
-      <w:lvlText w:val="▪"/>
-      <w:lvlJc w:val="left"/>
-      <w:pPr>
-        <w:ind w:left="6480" w:hanging="360"/>
-      </w:pPr>
-      <w:rPr>
-        <w:rFonts w:ascii="Noto Sans" w:cs="Noto Sans" w:eastAsia="Noto Sans" w:hAnsi="Noto Sans"/>
-      </w:rPr>
-    </w:lvl>
-  </w:abstractNum>
-  <w:abstractNum w:abstractNumId="9">
-    <w:lvl w:ilvl="0">
-      <w:start w:val="1"/>
-      <w:numFmt w:val="decimal"/>
-      <w:lvlText w:val="%1."/>
-      <w:lvlJc w:val="left"/>
-      <w:pPr>
-        <w:ind w:left="720" w:hanging="360"/>
-      </w:pPr>
-      <w:rPr>
-        <w:u w:val="none"/>
-      </w:rPr>
-    </w:lvl>
-    <w:lvl w:ilvl="1">
-      <w:start w:val="1"/>
-      <w:numFmt w:val="lowerLetter"/>
-      <w:lvlText w:val="%2."/>
-      <w:lvlJc w:val="left"/>
-      <w:pPr>
-        <w:ind w:left="1440" w:hanging="360"/>
-      </w:pPr>
-      <w:rPr>
-        <w:u w:val="none"/>
-      </w:rPr>
-    </w:lvl>
-    <w:lvl w:ilvl="2">
-      <w:start w:val="1"/>
-      <w:numFmt w:val="lowerRoman"/>
-      <w:lvlText w:val="%3."/>
-      <w:lvlJc w:val="right"/>
-      <w:pPr>
-        <w:ind w:left="2160" w:hanging="360"/>
-      </w:pPr>
-      <w:rPr>
-        <w:u w:val="none"/>
-      </w:rPr>
-    </w:lvl>
-    <w:lvl w:ilvl="3">
-      <w:start w:val="1"/>
-      <w:numFmt w:val="decimal"/>
-      <w:lvlText w:val="%4."/>
-      <w:lvlJc w:val="left"/>
-      <w:pPr>
-        <w:ind w:left="2880" w:hanging="360"/>
-      </w:pPr>
-      <w:rPr>
-        <w:u w:val="none"/>
-      </w:rPr>
-    </w:lvl>
-    <w:lvl w:ilvl="4">
-      <w:start w:val="1"/>
-      <w:numFmt w:val="lowerLetter"/>
-      <w:lvlText w:val="%5."/>
-      <w:lvlJc w:val="left"/>
-      <w:pPr>
-        <w:ind w:left="3600" w:hanging="360"/>
-      </w:pPr>
-      <w:rPr>
-        <w:u w:val="none"/>
-      </w:rPr>
-    </w:lvl>
-    <w:lvl w:ilvl="5">
-      <w:start w:val="1"/>
-      <w:numFmt w:val="lowerRoman"/>
-      <w:lvlText w:val="%6."/>
-      <w:lvlJc w:val="right"/>
-      <w:pPr>
-        <w:ind w:left="4320" w:hanging="360"/>
-      </w:pPr>
-      <w:rPr>
-        <w:u w:val="none"/>
-      </w:rPr>
-    </w:lvl>
-    <w:lvl w:ilvl="6">
-      <w:start w:val="1"/>
-      <w:numFmt w:val="decimal"/>
-      <w:lvlText w:val="%7."/>
-      <w:lvlJc w:val="left"/>
-      <w:pPr>
-        <w:ind w:left="5040" w:hanging="360"/>
-      </w:pPr>
-      <w:rPr>
-        <w:u w:val="none"/>
-      </w:rPr>
-    </w:lvl>
-    <w:lvl w:ilvl="7">
-      <w:start w:val="1"/>
-      <w:numFmt w:val="lowerLetter"/>
-      <w:lvlText w:val="%8."/>
-      <w:lvlJc w:val="left"/>
-      <w:pPr>
-        <w:ind w:left="5760" w:hanging="360"/>
-      </w:pPr>
-      <w:rPr>
-        <w:u w:val="none"/>
-      </w:rPr>
-    </w:lvl>
-    <w:lvl w:ilvl="8">
-      <w:start w:val="1"/>
-      <w:numFmt w:val="lowerRoman"/>
-      <w:lvlText w:val="%9."/>
-      <w:lvlJc w:val="right"/>
-      <w:pPr>
-        <w:ind w:left="6480" w:hanging="360"/>
-      </w:pPr>
-      <w:rPr>
-        <w:u w:val="none"/>
-      </w:rPr>
-    </w:lvl>
-  </w:abstractNum>
   <w:abstractNum w:abstractNumId="10">
-    <w:lvl w:ilvl="0">
-      <w:start w:val="1"/>
-      <w:numFmt w:val="bullet"/>
-      <w:lvlText w:val="⮚"/>
-      <w:lvlJc w:val="left"/>
-      <w:pPr>
-        <w:ind w:left="720" w:hanging="360"/>
-      </w:pPr>
-      <w:rPr>
-        <w:rFonts w:ascii="Noto Sans Symbols" w:cs="Noto Sans Symbols" w:eastAsia="Noto Sans Symbols" w:hAnsi="Noto Sans Symbols"/>
-      </w:rPr>
-    </w:lvl>
-    <w:lvl w:ilvl="1">
-      <w:start w:val="1"/>
-      <w:numFmt w:val="bullet"/>
-      <w:lvlText w:val="o"/>
-      <w:lvlJc w:val="left"/>
-      <w:pPr>
-        <w:ind w:left="1440" w:hanging="360"/>
-      </w:pPr>
-      <w:rPr>
-        <w:rFonts w:ascii="Courier New" w:cs="Courier New" w:eastAsia="Courier New" w:hAnsi="Courier New"/>
-      </w:rPr>
-    </w:lvl>
-    <w:lvl w:ilvl="2">
-      <w:start w:val="1"/>
-      <w:numFmt w:val="bullet"/>
-      <w:lvlText w:val="▪"/>
-      <w:lvlJc w:val="left"/>
-      <w:pPr>
-        <w:ind w:left="2160" w:hanging="360"/>
-      </w:pPr>
-      <w:rPr>
-        <w:rFonts w:ascii="Noto Sans Symbols" w:cs="Noto Sans Symbols" w:eastAsia="Noto Sans Symbols" w:hAnsi="Noto Sans Symbols"/>
-      </w:rPr>
-    </w:lvl>
-    <w:lvl w:ilvl="3">
-      <w:start w:val="1"/>
-      <w:numFmt w:val="bullet"/>
-      <w:lvlText w:val="●"/>
-      <w:lvlJc w:val="left"/>
-      <w:pPr>
-        <w:ind w:left="2880" w:hanging="360"/>
-      </w:pPr>
-      <w:rPr>
-        <w:rFonts w:ascii="Noto Sans Symbols" w:cs="Noto Sans Symbols" w:eastAsia="Noto Sans Symbols" w:hAnsi="Noto Sans Symbols"/>
-      </w:rPr>
-    </w:lvl>
-    <w:lvl w:ilvl="4">
-      <w:start w:val="1"/>
-      <w:numFmt w:val="bullet"/>
-      <w:lvlText w:val="o"/>
-      <w:lvlJc w:val="left"/>
-      <w:pPr>
-        <w:ind w:left="3600" w:hanging="360"/>
-      </w:pPr>
-      <w:rPr>
-        <w:rFonts w:ascii="Courier New" w:cs="Courier New" w:eastAsia="Courier New" w:hAnsi="Courier New"/>
-      </w:rPr>
-    </w:lvl>
-    <w:lvl w:ilvl="5">
-      <w:start w:val="1"/>
-      <w:numFmt w:val="bullet"/>
-      <w:lvlText w:val="▪"/>
-      <w:lvlJc w:val="left"/>
-      <w:pPr>
-        <w:ind w:left="4320" w:hanging="360"/>
-      </w:pPr>
-      <w:rPr>
-        <w:rFonts w:ascii="Noto Sans Symbols" w:cs="Noto Sans Symbols" w:eastAsia="Noto Sans Symbols" w:hAnsi="Noto Sans Symbols"/>
-      </w:rPr>
-    </w:lvl>
-    <w:lvl w:ilvl="6">
-      <w:start w:val="1"/>
-      <w:numFmt w:val="bullet"/>
-      <w:lvlText w:val="●"/>
-      <w:lvlJc w:val="left"/>
-      <w:pPr>
-        <w:ind w:left="5040" w:hanging="360"/>
-      </w:pPr>
-      <w:rPr>
-        <w:rFonts w:ascii="Noto Sans Symbols" w:cs="Noto Sans Symbols" w:eastAsia="Noto Sans Symbols" w:hAnsi="Noto Sans Symbols"/>
-      </w:rPr>
-    </w:lvl>
-    <w:lvl w:ilvl="7">
-      <w:start w:val="1"/>
-      <w:numFmt w:val="bullet"/>
-      <w:lvlText w:val="o"/>
-      <w:lvlJc w:val="left"/>
-      <w:pPr>
-        <w:ind w:left="5760" w:hanging="360"/>
-      </w:pPr>
-      <w:rPr>
-        <w:rFonts w:ascii="Courier New" w:cs="Courier New" w:eastAsia="Courier New" w:hAnsi="Courier New"/>
-      </w:rPr>
-    </w:lvl>
-    <w:lvl w:ilvl="8">
-      <w:start w:val="1"/>
-      <w:numFmt w:val="bullet"/>
-      <w:lvlText w:val="▪"/>
-      <w:lvlJc w:val="left"/>
-      <w:pPr>
-        <w:ind w:left="6480" w:hanging="360"/>
-      </w:pPr>
-      <w:rPr>
-        <w:rFonts w:ascii="Noto Sans Symbols" w:cs="Noto Sans Symbols" w:eastAsia="Noto Sans Symbols" w:hAnsi="Noto Sans Symbols"/>
-      </w:rPr>
-    </w:lvl>
-  </w:abstractNum>
-  <w:abstractNum w:abstractNumId="11">
-    <w:lvl w:ilvl="0">
-      <w:start w:val="1"/>
-      <w:numFmt w:val="bullet"/>
-      <w:lvlText w:val="⮚"/>
-      <w:lvlJc w:val="left"/>
-      <w:pPr>
-        <w:ind w:left="720" w:hanging="360"/>
-      </w:pPr>
-      <w:rPr>
-        <w:rFonts w:ascii="Noto Sans" w:cs="Noto Sans" w:eastAsia="Noto Sans" w:hAnsi="Noto Sans"/>
-      </w:rPr>
-    </w:lvl>
-    <w:lvl w:ilvl="1">
-      <w:start w:val="1"/>
-      <w:numFmt w:val="bullet"/>
-      <w:lvlText w:val="o"/>
-      <w:lvlJc w:val="left"/>
-      <w:pPr>
-        <w:ind w:left="1440" w:hanging="360"/>
-      </w:pPr>
-      <w:rPr>
-        <w:rFonts w:ascii="Courier New" w:cs="Courier New" w:eastAsia="Courier New" w:hAnsi="Courier New"/>
-      </w:rPr>
-    </w:lvl>
-    <w:lvl w:ilvl="2">
-      <w:start w:val="1"/>
-      <w:numFmt w:val="bullet"/>
-      <w:lvlText w:val="▪"/>
-      <w:lvlJc w:val="left"/>
-      <w:pPr>
-        <w:ind w:left="2160" w:hanging="360"/>
-      </w:pPr>
-      <w:rPr>
-        <w:rFonts w:ascii="Noto Sans" w:cs="Noto Sans" w:eastAsia="Noto Sans" w:hAnsi="Noto Sans"/>
-      </w:rPr>
-    </w:lvl>
-    <w:lvl w:ilvl="3">
-      <w:start w:val="1"/>
-      <w:numFmt w:val="bullet"/>
-      <w:lvlText w:val="●"/>
-      <w:lvlJc w:val="left"/>
-      <w:pPr>
-        <w:ind w:left="2880" w:hanging="360"/>
-      </w:pPr>
-      <w:rPr>
-        <w:rFonts w:ascii="Noto Sans" w:cs="Noto Sans" w:eastAsia="Noto Sans" w:hAnsi="Noto Sans"/>
-      </w:rPr>
-    </w:lvl>
-    <w:lvl w:ilvl="4">
-      <w:start w:val="1"/>
-      <w:numFmt w:val="bullet"/>
-      <w:lvlText w:val="o"/>
-      <w:lvlJc w:val="left"/>
-      <w:pPr>
-        <w:ind w:left="3600" w:hanging="360"/>
-      </w:pPr>
-      <w:rPr>
-        <w:rFonts w:ascii="Courier New" w:cs="Courier New" w:eastAsia="Courier New" w:hAnsi="Courier New"/>
-      </w:rPr>
-    </w:lvl>
-    <w:lvl w:ilvl="5">
-      <w:start w:val="1"/>
-      <w:numFmt w:val="bullet"/>
-      <w:lvlText w:val="▪"/>
-      <w:lvlJc w:val="left"/>
-      <w:pPr>
-        <w:ind w:left="4320" w:hanging="360"/>
-      </w:pPr>
-      <w:rPr>
-        <w:rFonts w:ascii="Noto Sans" w:cs="Noto Sans" w:eastAsia="Noto Sans" w:hAnsi="Noto Sans"/>
-      </w:rPr>
-    </w:lvl>
-    <w:lvl w:ilvl="6">
-      <w:start w:val="1"/>
-      <w:numFmt w:val="bullet"/>
-      <w:lvlText w:val="●"/>
-      <w:lvlJc w:val="left"/>
-      <w:pPr>
-        <w:ind w:left="5040" w:hanging="360"/>
-      </w:pPr>
-      <w:rPr>
-        <w:rFonts w:ascii="Noto Sans" w:cs="Noto Sans" w:eastAsia="Noto Sans" w:hAnsi="Noto Sans"/>
-      </w:rPr>
-    </w:lvl>
-    <w:lvl w:ilvl="7">
-      <w:start w:val="1"/>
-      <w:numFmt w:val="bullet"/>
-      <w:lvlText w:val="o"/>
-      <w:lvlJc w:val="left"/>
-      <w:pPr>
-        <w:ind w:left="5760" w:hanging="360"/>
-      </w:pPr>
-      <w:rPr>
-        <w:rFonts w:ascii="Courier New" w:cs="Courier New" w:eastAsia="Courier New" w:hAnsi="Courier New"/>
-      </w:rPr>
-    </w:lvl>
-    <w:lvl w:ilvl="8">
-      <w:start w:val="1"/>
-      <w:numFmt w:val="bullet"/>
-      <w:lvlText w:val="▪"/>
-      <w:lvlJc w:val="left"/>
-      <w:pPr>
-        <w:ind w:left="6480" w:hanging="360"/>
-      </w:pPr>
-      <w:rPr>
-        <w:rFonts w:ascii="Noto Sans" w:cs="Noto Sans" w:eastAsia="Noto Sans" w:hAnsi="Noto Sans"/>
-      </w:rPr>
-    </w:lvl>
-  </w:abstractNum>
-  <w:abstractNum w:abstractNumId="12">
-    <w:lvl w:ilvl="0">
-      <w:start w:val="1"/>
-      <w:numFmt w:val="decimal"/>
-      <w:lvlText w:val="%1."/>
-      <w:lvlJc w:val="left"/>
-      <w:pPr>
-        <w:ind w:left="720" w:hanging="360"/>
-      </w:pPr>
-      <w:rPr>
-        <w:u w:val="none"/>
-      </w:rPr>
-    </w:lvl>
-    <w:lvl w:ilvl="1">
-      <w:start w:val="1"/>
-      <w:numFmt w:val="lowerLetter"/>
-      <w:lvlText w:val="%2."/>
-      <w:lvlJc w:val="left"/>
-      <w:pPr>
-        <w:ind w:left="1440" w:hanging="360"/>
-      </w:pPr>
-      <w:rPr>
-        <w:u w:val="none"/>
-      </w:rPr>
-    </w:lvl>
-    <w:lvl w:ilvl="2">
-      <w:start w:val="1"/>
-      <w:numFmt w:val="lowerRoman"/>
-      <w:lvlText w:val="%3."/>
-      <w:lvlJc w:val="right"/>
-      <w:pPr>
-        <w:ind w:left="2160" w:hanging="360"/>
-      </w:pPr>
-      <w:rPr>
-        <w:u w:val="none"/>
-      </w:rPr>
-    </w:lvl>
-    <w:lvl w:ilvl="3">
-      <w:start w:val="1"/>
-      <w:numFmt w:val="decimal"/>
-      <w:lvlText w:val="%4."/>
-      <w:lvlJc w:val="left"/>
-      <w:pPr>
-        <w:ind w:left="2880" w:hanging="360"/>
-      </w:pPr>
-      <w:rPr>
-        <w:u w:val="none"/>
-      </w:rPr>
-    </w:lvl>
-    <w:lvl w:ilvl="4">
-      <w:start w:val="1"/>
-      <w:numFmt w:val="lowerLetter"/>
-      <w:lvlText w:val="%5."/>
-      <w:lvlJc w:val="left"/>
-      <w:pPr>
-        <w:ind w:left="3600" w:hanging="360"/>
-      </w:pPr>
-      <w:rPr>
-        <w:u w:val="none"/>
-      </w:rPr>
-    </w:lvl>
-    <w:lvl w:ilvl="5">
-      <w:start w:val="1"/>
-      <w:numFmt w:val="lowerRoman"/>
-      <w:lvlText w:val="%6."/>
-      <w:lvlJc w:val="right"/>
-      <w:pPr>
-        <w:ind w:left="4320" w:hanging="360"/>
-      </w:pPr>
-      <w:rPr>
-        <w:u w:val="none"/>
-      </w:rPr>
-    </w:lvl>
-    <w:lvl w:ilvl="6">
-      <w:start w:val="1"/>
-      <w:numFmt w:val="decimal"/>
-      <w:lvlText w:val="%7."/>
-      <w:lvlJc w:val="left"/>
-      <w:pPr>
-        <w:ind w:left="5040" w:hanging="360"/>
-      </w:pPr>
-      <w:rPr>
-        <w:u w:val="none"/>
-      </w:rPr>
-    </w:lvl>
-    <w:lvl w:ilvl="7">
-      <w:start w:val="1"/>
-      <w:numFmt w:val="lowerLetter"/>
-      <w:lvlText w:val="%8."/>
-      <w:lvlJc w:val="left"/>
-      <w:pPr>
-        <w:ind w:left="5760" w:hanging="360"/>
-      </w:pPr>
-      <w:rPr>
-        <w:u w:val="none"/>
-      </w:rPr>
-    </w:lvl>
-    <w:lvl w:ilvl="8">
-      <w:start w:val="1"/>
-      <w:numFmt w:val="lowerRoman"/>
-      <w:lvlText w:val="%9."/>
-      <w:lvlJc w:val="right"/>
-      <w:pPr>
-        <w:ind w:left="6480" w:hanging="360"/>
-      </w:pPr>
-      <w:rPr>
-        <w:u w:val="none"/>
-      </w:rPr>
-    </w:lvl>
-  </w:abstractNum>
-  <w:abstractNum w:abstractNumId="13">
     <w:lvl w:ilvl="0">
       <w:start w:val="1"/>
       <w:numFmt w:val="decimal"/>
@@ -12180,7 +12361,7 @@
       </w:rPr>
     </w:lvl>
   </w:abstractNum>
-  <w:abstractNum w:abstractNumId="14">
+  <w:abstractNum w:abstractNumId="11">
     <w:lvl w:ilvl="0">
       <w:start w:val="3"/>
       <w:numFmt w:val="decimal"/>
@@ -12237,7 +12418,7 @@
       <w:lvlText w:val="%1.%2.%3.%4.%5.%6."/>
       <w:lvlJc w:val="left"/>
       <w:pPr>
-        <w:ind w:left="2736" w:hanging="934.9999999999998"/>
+        <w:ind w:left="2736" w:hanging="934.9999999999995"/>
       </w:pPr>
       <w:rPr/>
     </w:lvl>
@@ -12272,13 +12453,315 @@
       <w:rPr/>
     </w:lvl>
   </w:abstractNum>
-  <w:abstractNum w:abstractNumId="15">
+  <w:abstractNum w:abstractNumId="12">
     <w:lvl w:ilvl="0">
       <w:start w:val="1"/>
       <w:numFmt w:val="decimal"/>
       <w:lvlText w:val="%1."/>
       <w:lvlJc w:val="left"/>
       <w:pPr>
+        <w:ind w:left="360" w:hanging="360"/>
+      </w:pPr>
+      <w:rPr>
+        <w:sz w:val="40"/>
+        <w:szCs w:val="40"/>
+      </w:rPr>
+    </w:lvl>
+    <w:lvl w:ilvl="1">
+      <w:start w:val="1"/>
+      <w:numFmt w:val="decimal"/>
+      <w:lvlText w:val="%1.%2."/>
+      <w:lvlJc w:val="left"/>
+      <w:pPr>
+        <w:ind w:left="0" w:firstLine="0"/>
+      </w:pPr>
+      <w:rPr>
+        <w:i w:val="1"/>
+        <w:u w:val="none"/>
+      </w:rPr>
+    </w:lvl>
+    <w:lvl w:ilvl="2">
+      <w:start w:val="1"/>
+      <w:numFmt w:val="decimal"/>
+      <w:lvlText w:val="%1.%2.%3."/>
+      <w:lvlJc w:val="left"/>
+      <w:pPr>
+        <w:ind w:left="1224" w:hanging="504"/>
+      </w:pPr>
+      <w:rPr/>
+    </w:lvl>
+    <w:lvl w:ilvl="3">
+      <w:start w:val="1"/>
+      <w:numFmt w:val="decimal"/>
+      <w:lvlText w:val="%1.%2.%3.%4."/>
+      <w:lvlJc w:val="left"/>
+      <w:pPr>
+        <w:ind w:left="1728" w:hanging="647"/>
+      </w:pPr>
+      <w:rPr/>
+    </w:lvl>
+    <w:lvl w:ilvl="4">
+      <w:start w:val="1"/>
+      <w:numFmt w:val="decimal"/>
+      <w:lvlText w:val="%1.%2.%3.%4.%5."/>
+      <w:lvlJc w:val="left"/>
+      <w:pPr>
+        <w:ind w:left="2232" w:hanging="792"/>
+      </w:pPr>
+      <w:rPr/>
+    </w:lvl>
+    <w:lvl w:ilvl="5">
+      <w:start w:val="1"/>
+      <w:numFmt w:val="decimal"/>
+      <w:lvlText w:val="%1.%2.%3.%4.%5.%6."/>
+      <w:lvlJc w:val="left"/>
+      <w:pPr>
+        <w:ind w:left="2736" w:hanging="934.9999999999995"/>
+      </w:pPr>
+      <w:rPr/>
+    </w:lvl>
+    <w:lvl w:ilvl="6">
+      <w:start w:val="1"/>
+      <w:numFmt w:val="decimal"/>
+      <w:lvlText w:val="%1.%2.%3.%4.%5.%6.%7."/>
+      <w:lvlJc w:val="left"/>
+      <w:pPr>
+        <w:ind w:left="3240" w:hanging="1080"/>
+      </w:pPr>
+      <w:rPr/>
+    </w:lvl>
+    <w:lvl w:ilvl="7">
+      <w:start w:val="1"/>
+      <w:numFmt w:val="decimal"/>
+      <w:lvlText w:val="%1.%2.%3.%4.%5.%6.%7.%8."/>
+      <w:lvlJc w:val="left"/>
+      <w:pPr>
+        <w:ind w:left="3744" w:hanging="1224.0000000000005"/>
+      </w:pPr>
+      <w:rPr/>
+    </w:lvl>
+    <w:lvl w:ilvl="8">
+      <w:start w:val="1"/>
+      <w:numFmt w:val="decimal"/>
+      <w:lvlText w:val="%1.%2.%3.%4.%5.%6.%7.%8.%9."/>
+      <w:lvlJc w:val="left"/>
+      <w:pPr>
+        <w:ind w:left="4320" w:hanging="1440"/>
+      </w:pPr>
+      <w:rPr/>
+    </w:lvl>
+  </w:abstractNum>
+  <w:abstractNum w:abstractNumId="13">
+    <w:lvl w:ilvl="0">
+      <w:start w:val="1"/>
+      <w:numFmt w:val="bullet"/>
+      <w:lvlText w:val="⮚"/>
+      <w:lvlJc w:val="left"/>
+      <w:pPr>
+        <w:ind w:left="1080" w:hanging="360"/>
+      </w:pPr>
+      <w:rPr>
+        <w:rFonts w:ascii="Noto Sans" w:cs="Noto Sans" w:eastAsia="Noto Sans" w:hAnsi="Noto Sans"/>
+      </w:rPr>
+    </w:lvl>
+    <w:lvl w:ilvl="1">
+      <w:start w:val="1"/>
+      <w:numFmt w:val="bullet"/>
+      <w:lvlText w:val="o"/>
+      <w:lvlJc w:val="left"/>
+      <w:pPr>
+        <w:ind w:left="1800" w:hanging="360"/>
+      </w:pPr>
+      <w:rPr>
+        <w:rFonts w:ascii="Courier New" w:cs="Courier New" w:eastAsia="Courier New" w:hAnsi="Courier New"/>
+      </w:rPr>
+    </w:lvl>
+    <w:lvl w:ilvl="2">
+      <w:start w:val="1"/>
+      <w:numFmt w:val="bullet"/>
+      <w:lvlText w:val="▪"/>
+      <w:lvlJc w:val="left"/>
+      <w:pPr>
+        <w:ind w:left="2520" w:hanging="360"/>
+      </w:pPr>
+      <w:rPr>
+        <w:rFonts w:ascii="Noto Sans" w:cs="Noto Sans" w:eastAsia="Noto Sans" w:hAnsi="Noto Sans"/>
+      </w:rPr>
+    </w:lvl>
+    <w:lvl w:ilvl="3">
+      <w:start w:val="1"/>
+      <w:numFmt w:val="bullet"/>
+      <w:lvlText w:val="●"/>
+      <w:lvlJc w:val="left"/>
+      <w:pPr>
+        <w:ind w:left="3240" w:hanging="360"/>
+      </w:pPr>
+      <w:rPr>
+        <w:rFonts w:ascii="Noto Sans" w:cs="Noto Sans" w:eastAsia="Noto Sans" w:hAnsi="Noto Sans"/>
+      </w:rPr>
+    </w:lvl>
+    <w:lvl w:ilvl="4">
+      <w:start w:val="1"/>
+      <w:numFmt w:val="bullet"/>
+      <w:lvlText w:val="o"/>
+      <w:lvlJc w:val="left"/>
+      <w:pPr>
+        <w:ind w:left="3960" w:hanging="360"/>
+      </w:pPr>
+      <w:rPr>
+        <w:rFonts w:ascii="Courier New" w:cs="Courier New" w:eastAsia="Courier New" w:hAnsi="Courier New"/>
+      </w:rPr>
+    </w:lvl>
+    <w:lvl w:ilvl="5">
+      <w:start w:val="1"/>
+      <w:numFmt w:val="bullet"/>
+      <w:lvlText w:val="▪"/>
+      <w:lvlJc w:val="left"/>
+      <w:pPr>
+        <w:ind w:left="4680" w:hanging="360"/>
+      </w:pPr>
+      <w:rPr>
+        <w:rFonts w:ascii="Noto Sans" w:cs="Noto Sans" w:eastAsia="Noto Sans" w:hAnsi="Noto Sans"/>
+      </w:rPr>
+    </w:lvl>
+    <w:lvl w:ilvl="6">
+      <w:start w:val="1"/>
+      <w:numFmt w:val="bullet"/>
+      <w:lvlText w:val="●"/>
+      <w:lvlJc w:val="left"/>
+      <w:pPr>
+        <w:ind w:left="5400" w:hanging="360"/>
+      </w:pPr>
+      <w:rPr>
+        <w:rFonts w:ascii="Noto Sans" w:cs="Noto Sans" w:eastAsia="Noto Sans" w:hAnsi="Noto Sans"/>
+      </w:rPr>
+    </w:lvl>
+    <w:lvl w:ilvl="7">
+      <w:start w:val="1"/>
+      <w:numFmt w:val="bullet"/>
+      <w:lvlText w:val="o"/>
+      <w:lvlJc w:val="left"/>
+      <w:pPr>
+        <w:ind w:left="6120" w:hanging="360"/>
+      </w:pPr>
+      <w:rPr>
+        <w:rFonts w:ascii="Courier New" w:cs="Courier New" w:eastAsia="Courier New" w:hAnsi="Courier New"/>
+      </w:rPr>
+    </w:lvl>
+    <w:lvl w:ilvl="8">
+      <w:start w:val="1"/>
+      <w:numFmt w:val="bullet"/>
+      <w:lvlText w:val="▪"/>
+      <w:lvlJc w:val="left"/>
+      <w:pPr>
+        <w:ind w:left="6840" w:hanging="360"/>
+      </w:pPr>
+      <w:rPr>
+        <w:rFonts w:ascii="Noto Sans" w:cs="Noto Sans" w:eastAsia="Noto Sans" w:hAnsi="Noto Sans"/>
+      </w:rPr>
+    </w:lvl>
+  </w:abstractNum>
+  <w:abstractNum w:abstractNumId="14">
+    <w:lvl w:ilvl="0">
+      <w:start w:val="1"/>
+      <w:numFmt w:val="decimal"/>
+      <w:lvlText w:val="%1"/>
+      <w:lvlJc w:val="left"/>
+      <w:pPr>
+        <w:ind w:left="390" w:hanging="390"/>
+      </w:pPr>
+      <w:rPr>
+        <w:rFonts w:ascii="Times New Roman" w:cs="Times New Roman" w:eastAsia="Times New Roman" w:hAnsi="Times New Roman"/>
+      </w:rPr>
+    </w:lvl>
+    <w:lvl w:ilvl="1">
+      <w:start w:val="1"/>
+      <w:numFmt w:val="decimal"/>
+      <w:lvlText w:val="%1.%2"/>
+      <w:lvlJc w:val="left"/>
+      <w:pPr>
+        <w:ind w:left="834" w:hanging="389.9999999999999"/>
+      </w:pPr>
+      <w:rPr/>
+    </w:lvl>
+    <w:lvl w:ilvl="2">
+      <w:start w:val="1"/>
+      <w:numFmt w:val="decimal"/>
+      <w:lvlText w:val="%1.%2.%3"/>
+      <w:lvlJc w:val="left"/>
+      <w:pPr>
+        <w:ind w:left="1608" w:hanging="719.9999999999998"/>
+      </w:pPr>
+      <w:rPr/>
+    </w:lvl>
+    <w:lvl w:ilvl="3">
+      <w:start w:val="1"/>
+      <w:numFmt w:val="decimal"/>
+      <w:lvlText w:val="%1.%2.%3.%4"/>
+      <w:lvlJc w:val="left"/>
+      <w:pPr>
+        <w:ind w:left="2052" w:hanging="720"/>
+      </w:pPr>
+      <w:rPr/>
+    </w:lvl>
+    <w:lvl w:ilvl="4">
+      <w:start w:val="1"/>
+      <w:numFmt w:val="decimal"/>
+      <w:lvlText w:val="%1.%2.%3.%4.%5"/>
+      <w:lvlJc w:val="left"/>
+      <w:pPr>
+        <w:ind w:left="2856" w:hanging="1079.9999999999995"/>
+      </w:pPr>
+      <w:rPr/>
+    </w:lvl>
+    <w:lvl w:ilvl="5">
+      <w:start w:val="1"/>
+      <w:numFmt w:val="decimal"/>
+      <w:lvlText w:val="%1.%2.%3.%4.%5.%6"/>
+      <w:lvlJc w:val="left"/>
+      <w:pPr>
+        <w:ind w:left="3660" w:hanging="1440"/>
+      </w:pPr>
+      <w:rPr/>
+    </w:lvl>
+    <w:lvl w:ilvl="6">
+      <w:start w:val="1"/>
+      <w:numFmt w:val="decimal"/>
+      <w:lvlText w:val="%1.%2.%3.%4.%5.%6.%7"/>
+      <w:lvlJc w:val="left"/>
+      <w:pPr>
+        <w:ind w:left="4104" w:hanging="1440"/>
+      </w:pPr>
+      <w:rPr/>
+    </w:lvl>
+    <w:lvl w:ilvl="7">
+      <w:start w:val="1"/>
+      <w:numFmt w:val="decimal"/>
+      <w:lvlText w:val="%1.%2.%3.%4.%5.%6.%7.%8"/>
+      <w:lvlJc w:val="left"/>
+      <w:pPr>
+        <w:ind w:left="4908" w:hanging="1800"/>
+      </w:pPr>
+      <w:rPr/>
+    </w:lvl>
+    <w:lvl w:ilvl="8">
+      <w:start w:val="1"/>
+      <w:numFmt w:val="decimal"/>
+      <w:lvlText w:val="%1.%2.%3.%4.%5.%6.%7.%8.%9"/>
+      <w:lvlJc w:val="left"/>
+      <w:pPr>
+        <w:ind w:left="5352" w:hanging="1799.999999999999"/>
+      </w:pPr>
+      <w:rPr/>
+    </w:lvl>
+  </w:abstractNum>
+  <w:abstractNum w:abstractNumId="15">
+    <w:lvl w:ilvl="0">
+      <w:start w:val="1"/>
+      <w:numFmt w:val="decimal"/>
+      <w:lvlText w:val="%1."/>
+      <w:lvlJc w:val="left"/>
+      <w:pPr>
         <w:ind w:left="720" w:hanging="360"/>
       </w:pPr>
       <w:rPr>
@@ -12511,7 +12994,7 @@
       <w:lvlText w:val="%1.%2"/>
       <w:lvlJc w:val="left"/>
       <w:pPr>
-        <w:ind w:left="834" w:hanging="389.99999999999994"/>
+        <w:ind w:left="834" w:hanging="389.9999999999999"/>
       </w:pPr>
       <w:rPr/>
     </w:lvl>
@@ -12521,7 +13004,7 @@
       <w:lvlText w:val="%1.%2.%3"/>
       <w:lvlJc w:val="left"/>
       <w:pPr>
-        <w:ind w:left="1608" w:hanging="719.9999999999999"/>
+        <w:ind w:left="1608" w:hanging="719.9999999999998"/>
       </w:pPr>
       <w:rPr/>
     </w:lvl>
@@ -12541,7 +13024,7 @@
       <w:lvlText w:val="%1.%2.%3.%4.%5"/>
       <w:lvlJc w:val="left"/>
       <w:pPr>
-        <w:ind w:left="2856" w:hanging="1079.9999999999998"/>
+        <w:ind w:left="2856" w:hanging="1079.9999999999995"/>
       </w:pPr>
       <w:rPr/>
     </w:lvl>
@@ -12581,7 +13064,7 @@
       <w:lvlText w:val="%1.%2.%3.%4.%5.%6.%7.%8.%9"/>
       <w:lvlJc w:val="left"/>
       <w:pPr>
-        <w:ind w:left="5352" w:hanging="1799.9999999999995"/>
+        <w:ind w:left="5352" w:hanging="1799.999999999999"/>
       </w:pPr>
       <w:rPr/>
     </w:lvl>
@@ -12882,6 +13365,113 @@
       </w:pPr>
     </w:pPrDefault>
   </w:docDefaults>
+  <w:style w:type="paragraph" w:styleId="Normal" w:default="1">
+    <w:name w:val="normal"/>
+  </w:style>
+  <w:style w:type="table" w:styleId="TableNormal" w:default="1">
+    <w:name w:val="Table Normal"/>
+  </w:style>
+  <w:style w:type="paragraph" w:styleId="Heading1">
+    <w:name w:val="heading 1"/>
+    <w:basedOn w:val="Normal"/>
+    <w:next w:val="Normal"/>
+    <w:pPr>
+      <w:keepNext w:val="1"/>
+      <w:jc w:val="both"/>
+    </w:pPr>
+    <w:rPr>
+      <w:b w:val="1"/>
+      <w:sz w:val="32"/>
+      <w:szCs w:val="32"/>
+    </w:rPr>
+  </w:style>
+  <w:style w:type="paragraph" w:styleId="Heading2">
+    <w:name w:val="heading 2"/>
+    <w:basedOn w:val="Normal"/>
+    <w:next w:val="Normal"/>
+    <w:pPr>
+      <w:keepNext w:val="1"/>
+      <w:spacing w:after="60" w:before="240" w:lineRule="auto"/>
+    </w:pPr>
+    <w:rPr>
+      <w:rFonts w:ascii="Arial" w:cs="Arial" w:eastAsia="Arial" w:hAnsi="Arial"/>
+      <w:b w:val="1"/>
+      <w:i w:val="1"/>
+      <w:sz w:val="28"/>
+      <w:szCs w:val="28"/>
+    </w:rPr>
+  </w:style>
+  <w:style w:type="paragraph" w:styleId="Heading3">
+    <w:name w:val="heading 3"/>
+    <w:basedOn w:val="Normal"/>
+    <w:next w:val="Normal"/>
+    <w:pPr>
+      <w:keepNext w:val="1"/>
+      <w:spacing w:after="60" w:before="240" w:lineRule="auto"/>
+    </w:pPr>
+    <w:rPr>
+      <w:rFonts w:ascii="Arial" w:cs="Arial" w:eastAsia="Arial" w:hAnsi="Arial"/>
+      <w:b w:val="1"/>
+    </w:rPr>
+  </w:style>
+  <w:style w:type="paragraph" w:styleId="Heading4">
+    <w:name w:val="heading 4"/>
+    <w:basedOn w:val="Normal"/>
+    <w:next w:val="Normal"/>
+    <w:pPr>
+      <w:keepNext w:val="1"/>
+      <w:keepLines w:val="1"/>
+      <w:spacing w:after="40" w:before="240" w:lineRule="auto"/>
+    </w:pPr>
+    <w:rPr>
+      <w:b w:val="1"/>
+    </w:rPr>
+  </w:style>
+  <w:style w:type="paragraph" w:styleId="Heading5">
+    <w:name w:val="heading 5"/>
+    <w:basedOn w:val="Normal"/>
+    <w:next w:val="Normal"/>
+    <w:pPr>
+      <w:keepNext w:val="1"/>
+      <w:keepLines w:val="1"/>
+      <w:spacing w:after="40" w:before="220" w:lineRule="auto"/>
+    </w:pPr>
+    <w:rPr>
+      <w:b w:val="1"/>
+      <w:sz w:val="22"/>
+      <w:szCs w:val="22"/>
+    </w:rPr>
+  </w:style>
+  <w:style w:type="paragraph" w:styleId="Heading6">
+    <w:name w:val="heading 6"/>
+    <w:basedOn w:val="Normal"/>
+    <w:next w:val="Normal"/>
+    <w:pPr>
+      <w:keepNext w:val="1"/>
+      <w:keepLines w:val="1"/>
+      <w:spacing w:after="40" w:before="200" w:lineRule="auto"/>
+    </w:pPr>
+    <w:rPr>
+      <w:b w:val="1"/>
+      <w:sz w:val="20"/>
+      <w:szCs w:val="20"/>
+    </w:rPr>
+  </w:style>
+  <w:style w:type="paragraph" w:styleId="Title">
+    <w:name w:val="Title"/>
+    <w:basedOn w:val="Normal"/>
+    <w:next w:val="Normal"/>
+    <w:pPr>
+      <w:spacing w:after="60" w:before="240" w:lineRule="auto"/>
+      <w:jc w:val="center"/>
+    </w:pPr>
+    <w:rPr>
+      <w:rFonts w:ascii="Arial" w:cs="Arial" w:eastAsia="Arial" w:hAnsi="Arial"/>
+      <w:b w:val="1"/>
+      <w:sz w:val="32"/>
+      <w:szCs w:val="32"/>
+    </w:rPr>
+  </w:style>
   <w:style w:type="paragraph" w:styleId="Normal" w:default="1">
     <w:name w:val="normal"/>
   </w:style>
@@ -13593,6 +14183,179 @@
       </w:tblCellMar>
     </w:tblPr>
   </w:style>
+  <w:style w:type="paragraph" w:styleId="Subtitle">
+    <w:name w:val="Subtitle"/>
+    <w:basedOn w:val="Normal"/>
+    <w:next w:val="Normal"/>
+    <w:pPr>
+      <w:keepNext w:val="1"/>
+      <w:keepLines w:val="1"/>
+      <w:spacing w:after="80" w:before="360" w:lineRule="auto"/>
+    </w:pPr>
+    <w:rPr>
+      <w:rFonts w:ascii="Georgia" w:cs="Georgia" w:eastAsia="Georgia" w:hAnsi="Georgia"/>
+      <w:i w:val="1"/>
+      <w:color w:val="666666"/>
+      <w:sz w:val="48"/>
+      <w:szCs w:val="48"/>
+    </w:rPr>
+  </w:style>
+  <w:style w:type="table" w:styleId="Table1">
+    <w:basedOn w:val="TableNormal"/>
+    <w:tblPr>
+      <w:tblStyleRowBandSize w:val="1"/>
+      <w:tblStyleColBandSize w:val="1"/>
+      <w:tblCellMar>
+        <w:top w:w="0.0" w:type="dxa"/>
+        <w:left w:w="115.0" w:type="dxa"/>
+        <w:bottom w:w="0.0" w:type="dxa"/>
+        <w:right w:w="115.0" w:type="dxa"/>
+      </w:tblCellMar>
+    </w:tblPr>
+  </w:style>
+  <w:style w:type="table" w:styleId="Table2">
+    <w:basedOn w:val="TableNormal"/>
+    <w:tblPr>
+      <w:tblStyleRowBandSize w:val="1"/>
+      <w:tblStyleColBandSize w:val="1"/>
+      <w:tblCellMar>
+        <w:top w:w="0.0" w:type="dxa"/>
+        <w:left w:w="115.0" w:type="dxa"/>
+        <w:bottom w:w="0.0" w:type="dxa"/>
+        <w:right w:w="115.0" w:type="dxa"/>
+      </w:tblCellMar>
+    </w:tblPr>
+  </w:style>
+  <w:style w:type="table" w:styleId="Table3">
+    <w:basedOn w:val="TableNormal"/>
+    <w:tblPr>
+      <w:tblStyleRowBandSize w:val="1"/>
+      <w:tblStyleColBandSize w:val="1"/>
+      <w:tblCellMar>
+        <w:top w:w="0.0" w:type="dxa"/>
+        <w:left w:w="115.0" w:type="dxa"/>
+        <w:bottom w:w="0.0" w:type="dxa"/>
+        <w:right w:w="115.0" w:type="dxa"/>
+      </w:tblCellMar>
+    </w:tblPr>
+  </w:style>
+  <w:style w:type="table" w:styleId="Table4">
+    <w:basedOn w:val="TableNormal"/>
+    <w:tblPr>
+      <w:tblStyleRowBandSize w:val="1"/>
+      <w:tblStyleColBandSize w:val="1"/>
+      <w:tblCellMar>
+        <w:top w:w="0.0" w:type="dxa"/>
+        <w:left w:w="115.0" w:type="dxa"/>
+        <w:bottom w:w="0.0" w:type="dxa"/>
+        <w:right w:w="115.0" w:type="dxa"/>
+      </w:tblCellMar>
+    </w:tblPr>
+  </w:style>
+  <w:style w:type="table" w:styleId="Table5">
+    <w:basedOn w:val="TableNormal"/>
+    <w:tblPr>
+      <w:tblStyleRowBandSize w:val="1"/>
+      <w:tblStyleColBandSize w:val="1"/>
+      <w:tblCellMar>
+        <w:top w:w="0.0" w:type="dxa"/>
+        <w:left w:w="115.0" w:type="dxa"/>
+        <w:bottom w:w="0.0" w:type="dxa"/>
+        <w:right w:w="115.0" w:type="dxa"/>
+      </w:tblCellMar>
+    </w:tblPr>
+  </w:style>
+  <w:style w:type="table" w:styleId="Table6">
+    <w:basedOn w:val="TableNormal"/>
+    <w:tblPr>
+      <w:tblStyleRowBandSize w:val="1"/>
+      <w:tblStyleColBandSize w:val="1"/>
+      <w:tblCellMar>
+        <w:top w:w="0.0" w:type="dxa"/>
+        <w:left w:w="115.0" w:type="dxa"/>
+        <w:bottom w:w="0.0" w:type="dxa"/>
+        <w:right w:w="115.0" w:type="dxa"/>
+      </w:tblCellMar>
+    </w:tblPr>
+  </w:style>
+  <w:style w:type="table" w:styleId="Table7">
+    <w:basedOn w:val="TableNormal"/>
+    <w:tblPr>
+      <w:tblStyleRowBandSize w:val="1"/>
+      <w:tblStyleColBandSize w:val="1"/>
+      <w:tblCellMar>
+        <w:top w:w="0.0" w:type="dxa"/>
+        <w:left w:w="115.0" w:type="dxa"/>
+        <w:bottom w:w="0.0" w:type="dxa"/>
+        <w:right w:w="115.0" w:type="dxa"/>
+      </w:tblCellMar>
+    </w:tblPr>
+  </w:style>
+  <w:style w:type="table" w:styleId="Table8">
+    <w:basedOn w:val="TableNormal"/>
+    <w:tblPr>
+      <w:tblStyleRowBandSize w:val="1"/>
+      <w:tblStyleColBandSize w:val="1"/>
+      <w:tblCellMar>
+        <w:top w:w="0.0" w:type="dxa"/>
+        <w:left w:w="115.0" w:type="dxa"/>
+        <w:bottom w:w="0.0" w:type="dxa"/>
+        <w:right w:w="115.0" w:type="dxa"/>
+      </w:tblCellMar>
+    </w:tblPr>
+  </w:style>
+  <w:style w:type="table" w:styleId="Table9">
+    <w:basedOn w:val="TableNormal"/>
+    <w:tblPr>
+      <w:tblStyleRowBandSize w:val="1"/>
+      <w:tblStyleColBandSize w:val="1"/>
+      <w:tblCellMar>
+        <w:top w:w="0.0" w:type="dxa"/>
+        <w:left w:w="115.0" w:type="dxa"/>
+        <w:bottom w:w="0.0" w:type="dxa"/>
+        <w:right w:w="115.0" w:type="dxa"/>
+      </w:tblCellMar>
+    </w:tblPr>
+  </w:style>
+  <w:style w:type="table" w:styleId="Table10">
+    <w:basedOn w:val="TableNormal"/>
+    <w:tblPr>
+      <w:tblStyleRowBandSize w:val="1"/>
+      <w:tblStyleColBandSize w:val="1"/>
+      <w:tblCellMar>
+        <w:top w:w="0.0" w:type="dxa"/>
+        <w:left w:w="115.0" w:type="dxa"/>
+        <w:bottom w:w="0.0" w:type="dxa"/>
+        <w:right w:w="115.0" w:type="dxa"/>
+      </w:tblCellMar>
+    </w:tblPr>
+  </w:style>
+  <w:style w:type="table" w:styleId="Table11">
+    <w:basedOn w:val="TableNormal"/>
+    <w:tblPr>
+      <w:tblStyleRowBandSize w:val="1"/>
+      <w:tblStyleColBandSize w:val="1"/>
+      <w:tblCellMar>
+        <w:top w:w="0.0" w:type="dxa"/>
+        <w:left w:w="115.0" w:type="dxa"/>
+        <w:bottom w:w="0.0" w:type="dxa"/>
+        <w:right w:w="115.0" w:type="dxa"/>
+      </w:tblCellMar>
+    </w:tblPr>
+  </w:style>
+  <w:style w:type="table" w:styleId="Table12">
+    <w:basedOn w:val="TableNormal"/>
+    <w:tblPr>
+      <w:tblStyleRowBandSize w:val="1"/>
+      <w:tblStyleColBandSize w:val="1"/>
+      <w:tblCellMar>
+        <w:top w:w="100.0" w:type="dxa"/>
+        <w:left w:w="100.0" w:type="dxa"/>
+        <w:bottom w:w="100.0" w:type="dxa"/>
+        <w:right w:w="100.0" w:type="dxa"/>
+      </w:tblCellMar>
+    </w:tblPr>
+  </w:style>
 </w:styles>
 </file>
 
@@ -13859,7 +14622,7 @@
 
 <file path=customXML/item1.xml><?xml version="1.0" encoding="utf-8"?>
 <go:gDocsCustomXmlDataStorage xmlns:go="http://customooxmlschemas.google.com/" xmlns:r="http://schemas.openxmlformats.org/officeDocument/2006/relationships">
-  <go:docsCustomData xmlns:go="http://customooxmlschemas.google.com/" roundtripDataSignature="AMtx7mjMQ/ZK7/9cD+jgPjj+Wz7f8mU2og==">AMUW2mWevi5Idh+Z618TN1chvO2Eotb4Ef+lTJLh48Ur/8IAAo7JZrtOGpcA+bU8S7qx76PQCC7Iqix+HrdC2VDpHpVWkrRWZMBOhuKtjQ5URoyRYXfLO7gA1S/MjWNWNLdlSynLvS8ildMnpPCf85s9AI4VI4qz/0v00nABCrGnbIJ2YiUCIyMeu3MRyKsQUIZPrAiQ16Q1Te80sO7F1pdNKEdjCoHbeKfa5HakTAE1brJCRbNr+zVaiLVX6W4ymoyVXOvrkgymDHmK+qQcqNRiab1VL72DOVXgNaOFQ1/US9Iw5X3N6giiuDBjDjwXGb82AVT32hSFt99Hwh7HczbTeYNV4V9SLc3fe22eGzWeQJis6eBl5bE7CyP5blhOtLequpjo5UMtDLBTuBkVv+hZPG/GZuodtQ==</go:docsCustomData>
+  <go:docsCustomData xmlns:go="http://customooxmlschemas.google.com/" roundtripDataSignature="AMtx7mhnIfsIvIQIgRT+z/kG/FoeaezJWQ==">AMUW2mUxC9mi1/lSYEVN09M08x0U3CjvDKkqXSx7/md7cEVhsbpENpAf7KT6sHcExojAeWwcA4ljTR+jpFoHWAO4OhlnKjpFMZje6Y+qL0XFArDqWhFz8ABgA0JgFgRRhPS9oC6zX4E2FBEMvZ7ZMbeZf6KHWJjHx96a+2IHW3C/8j1Mwqs9fZIflyMZ/GlyvHs9XgoOI0W4kT00gjx+CX4kLv2yp8SCfWfMWN4zzdX8B7RL8tFOlPUnBsmzdM6Td09Dtlwr9g6Z08C50ELXJTfvQi8wfvN8SFMZf+dTAU/MYuOTJUtpujgRnucMtZP/d1ypBuE6AyFv9tUXESS9NtTOAw4XsDdlOl6qTM2GyFWxyDGrBbR/aSPFWnuDlgnmNzYbMpRBd+spu3x0i3KcaxQ61t8PnyB2Pg==</go:docsCustomData>
 </go:gDocsCustomXmlDataStorage>
 </file>
 

</xml_diff>